<commit_message>
tire à l'eau coulé manquant
</commit_message>
<xml_diff>
--- a/doc/Documentation de projet/documentation de sujet bataille navale.docx
+++ b/doc/Documentation de projet/documentation de sujet bataille navale.docx
@@ -4910,9 +4910,21 @@
       <w:bookmarkEnd w:id="32"/>
       <w:bookmarkEnd w:id="33"/>
     </w:p>
+    <w:p>
+      <w:pPr>
+        <w:pStyle w:val="Titre2"/>
+        <w:numPr>
+          <w:ilvl w:val="0"/>
+          <w:numId w:val="0"/>
+        </w:numPr>
+      </w:pPr>
+      <w:bookmarkStart w:id="34" w:name="_Toc25553322"/>
+      <w:bookmarkStart w:id="35" w:name="_Toc71691026"/>
+      <w:bookmarkStart w:id="36" w:name="_Toc2333871"/>
+    </w:p>
     <w:tbl>
       <w:tblPr>
-        <w:tblW w:w="10440" w:type="dxa"/>
+        <w:tblW w:w="15240" w:type="dxa"/>
         <w:tblCellMar>
           <w:left w:w="70" w:type="dxa"/>
           <w:right w:w="70" w:type="dxa"/>
@@ -4928,6 +4940,10 @@
         <w:gridCol w:w="1200"/>
         <w:gridCol w:w="1200"/>
         <w:gridCol w:w="1200"/>
+        <w:gridCol w:w="1200"/>
+        <w:gridCol w:w="1200"/>
+        <w:gridCol w:w="1200"/>
+        <w:gridCol w:w="1200"/>
       </w:tblGrid>
       <w:tr>
         <w:trPr>
@@ -4956,9 +4972,6 @@
                 <w:lang w:val="fr-CH" w:eastAsia="fr-CH"/>
               </w:rPr>
             </w:pPr>
-            <w:bookmarkStart w:id="34" w:name="_Toc25553322"/>
-            <w:bookmarkStart w:id="35" w:name="_Toc71691026"/>
-            <w:bookmarkStart w:id="36" w:name="_Toc2333871"/>
             <w:r>
               <w:rPr>
                 <w:rFonts w:ascii="Calibri" w:hAnsi="Calibri" w:cs="Calibri"/>
@@ -5213,6 +5226,146 @@
                 <w:lang w:val="fr-CH" w:eastAsia="fr-CH"/>
               </w:rPr>
               <w:t>8.03.2019 Mounir Fiaux windows 10</w:t>
+            </w:r>
+          </w:p>
+        </w:tc>
+        <w:tc>
+          <w:tcPr>
+            <w:tcW w:w="1200" w:type="dxa"/>
+            <w:tcBorders>
+              <w:top w:val="single" w:sz="8" w:space="0" w:color="auto"/>
+              <w:left w:val="nil"/>
+              <w:bottom w:val="single" w:sz="8" w:space="0" w:color="auto"/>
+              <w:right w:val="nil"/>
+            </w:tcBorders>
+            <w:shd w:val="clear" w:color="auto" w:fill="auto"/>
+            <w:hideMark/>
+          </w:tcPr>
+          <w:p>
+            <w:pPr>
+              <w:jc w:val="center"/>
+              <w:rPr>
+                <w:rFonts w:ascii="Calibri" w:hAnsi="Calibri" w:cs="Calibri"/>
+                <w:color w:val="000000"/>
+                <w:sz w:val="22"/>
+                <w:szCs w:val="22"/>
+                <w:lang w:val="fr-CH" w:eastAsia="fr-CH"/>
+              </w:rPr>
+            </w:pPr>
+            <w:r>
+              <w:rPr>
+                <w:rFonts w:ascii="Calibri" w:hAnsi="Calibri" w:cs="Calibri"/>
+                <w:color w:val="000000"/>
+                <w:sz w:val="22"/>
+                <w:szCs w:val="22"/>
+                <w:lang w:val="fr-CH" w:eastAsia="fr-CH"/>
+              </w:rPr>
+              <w:t> </w:t>
+            </w:r>
+          </w:p>
+        </w:tc>
+        <w:tc>
+          <w:tcPr>
+            <w:tcW w:w="1200" w:type="dxa"/>
+            <w:tcBorders>
+              <w:top w:val="single" w:sz="8" w:space="0" w:color="auto"/>
+              <w:left w:val="nil"/>
+              <w:bottom w:val="single" w:sz="8" w:space="0" w:color="auto"/>
+              <w:right w:val="nil"/>
+            </w:tcBorders>
+            <w:shd w:val="clear" w:color="auto" w:fill="auto"/>
+            <w:hideMark/>
+          </w:tcPr>
+          <w:p>
+            <w:pPr>
+              <w:jc w:val="center"/>
+              <w:rPr>
+                <w:rFonts w:ascii="Calibri" w:hAnsi="Calibri" w:cs="Calibri"/>
+                <w:color w:val="000000"/>
+                <w:sz w:val="22"/>
+                <w:szCs w:val="22"/>
+                <w:lang w:val="fr-CH" w:eastAsia="fr-CH"/>
+              </w:rPr>
+            </w:pPr>
+            <w:r>
+              <w:rPr>
+                <w:rFonts w:ascii="Calibri" w:hAnsi="Calibri" w:cs="Calibri"/>
+                <w:color w:val="000000"/>
+                <w:sz w:val="22"/>
+                <w:szCs w:val="22"/>
+                <w:lang w:val="fr-CH" w:eastAsia="fr-CH"/>
+              </w:rPr>
+              <w:t> </w:t>
+            </w:r>
+          </w:p>
+        </w:tc>
+        <w:tc>
+          <w:tcPr>
+            <w:tcW w:w="1200" w:type="dxa"/>
+            <w:tcBorders>
+              <w:top w:val="single" w:sz="8" w:space="0" w:color="auto"/>
+              <w:left w:val="nil"/>
+              <w:bottom w:val="single" w:sz="8" w:space="0" w:color="auto"/>
+              <w:right w:val="nil"/>
+            </w:tcBorders>
+            <w:shd w:val="clear" w:color="auto" w:fill="auto"/>
+            <w:hideMark/>
+          </w:tcPr>
+          <w:p>
+            <w:pPr>
+              <w:jc w:val="center"/>
+              <w:rPr>
+                <w:rFonts w:ascii="Calibri" w:hAnsi="Calibri" w:cs="Calibri"/>
+                <w:color w:val="000000"/>
+                <w:sz w:val="22"/>
+                <w:szCs w:val="22"/>
+                <w:lang w:val="fr-CH" w:eastAsia="fr-CH"/>
+              </w:rPr>
+            </w:pPr>
+            <w:r>
+              <w:rPr>
+                <w:rFonts w:ascii="Calibri" w:hAnsi="Calibri" w:cs="Calibri"/>
+                <w:color w:val="000000"/>
+                <w:sz w:val="22"/>
+                <w:szCs w:val="22"/>
+                <w:lang w:val="fr-CH" w:eastAsia="fr-CH"/>
+              </w:rPr>
+              <w:t> </w:t>
+            </w:r>
+          </w:p>
+        </w:tc>
+        <w:tc>
+          <w:tcPr>
+            <w:tcW w:w="1200" w:type="dxa"/>
+            <w:tcBorders>
+              <w:top w:val="single" w:sz="8" w:space="0" w:color="auto"/>
+              <w:left w:val="nil"/>
+              <w:bottom w:val="single" w:sz="8" w:space="0" w:color="auto"/>
+              <w:right w:val="nil"/>
+            </w:tcBorders>
+            <w:shd w:val="clear" w:color="auto" w:fill="auto"/>
+            <w:hideMark/>
+          </w:tcPr>
+          <w:p>
+            <w:pPr>
+              <w:jc w:val="center"/>
+              <w:rPr>
+                <w:rFonts w:ascii="Calibri" w:hAnsi="Calibri" w:cs="Calibri"/>
+                <w:color w:val="000000"/>
+                <w:sz w:val="22"/>
+                <w:szCs w:val="22"/>
+                <w:lang w:val="fr-CH" w:eastAsia="fr-CH"/>
+              </w:rPr>
+            </w:pPr>
+            <w:r>
+              <w:rPr>
+                <w:rFonts w:ascii="Calibri" w:hAnsi="Calibri" w:cs="Calibri"/>
+                <w:color w:val="000000"/>
+                <w:sz w:val="22"/>
+                <w:szCs w:val="22"/>
+                <w:lang w:val="fr-CH" w:eastAsia="fr-CH"/>
+              </w:rPr>
+              <w:t> </w:t>
             </w:r>
           </w:p>
         </w:tc>
@@ -5330,6 +5483,150 @@
           <w:tcPr>
             <w:tcW w:w="1200" w:type="dxa"/>
             <w:tcBorders>
+              <w:top w:val="single" w:sz="4" w:space="0" w:color="auto"/>
+              <w:left w:val="single" w:sz="4" w:space="0" w:color="auto"/>
+              <w:bottom w:val="single" w:sz="4" w:space="0" w:color="auto"/>
+              <w:right w:val="single" w:sz="4" w:space="0" w:color="auto"/>
+            </w:tcBorders>
+            <w:shd w:val="clear" w:color="000000" w:fill="00FF00"/>
+            <w:noWrap/>
+            <w:vAlign w:val="center"/>
+            <w:hideMark/>
+          </w:tcPr>
+          <w:p>
+            <w:pPr>
+              <w:jc w:val="center"/>
+              <w:rPr>
+                <w:rFonts w:ascii="Calibri" w:hAnsi="Calibri" w:cs="Calibri"/>
+                <w:sz w:val="22"/>
+                <w:szCs w:val="22"/>
+                <w:lang w:val="fr-CH" w:eastAsia="fr-CH"/>
+              </w:rPr>
+            </w:pPr>
+            <w:r>
+              <w:rPr>
+                <w:rFonts w:ascii="Calibri" w:hAnsi="Calibri" w:cs="Calibri"/>
+                <w:sz w:val="22"/>
+                <w:szCs w:val="22"/>
+                <w:lang w:val="fr-CH" w:eastAsia="fr-CH"/>
+              </w:rPr>
+              <w:t>OK</w:t>
+            </w:r>
+          </w:p>
+        </w:tc>
+        <w:tc>
+          <w:tcPr>
+            <w:tcW w:w="1200" w:type="dxa"/>
+            <w:tcBorders>
+              <w:top w:val="single" w:sz="4" w:space="0" w:color="auto"/>
+              <w:left w:val="single" w:sz="4" w:space="0" w:color="auto"/>
+              <w:bottom w:val="single" w:sz="4" w:space="0" w:color="auto"/>
+              <w:right w:val="single" w:sz="4" w:space="0" w:color="auto"/>
+            </w:tcBorders>
+            <w:shd w:val="clear" w:color="000000" w:fill="00FF00"/>
+            <w:noWrap/>
+            <w:vAlign w:val="center"/>
+            <w:hideMark/>
+          </w:tcPr>
+          <w:p>
+            <w:pPr>
+              <w:jc w:val="center"/>
+              <w:rPr>
+                <w:rFonts w:ascii="Calibri" w:hAnsi="Calibri" w:cs="Calibri"/>
+                <w:sz w:val="22"/>
+                <w:szCs w:val="22"/>
+                <w:lang w:val="fr-CH" w:eastAsia="fr-CH"/>
+              </w:rPr>
+            </w:pPr>
+            <w:r>
+              <w:rPr>
+                <w:rFonts w:ascii="Calibri" w:hAnsi="Calibri" w:cs="Calibri"/>
+                <w:sz w:val="22"/>
+                <w:szCs w:val="22"/>
+                <w:lang w:val="fr-CH" w:eastAsia="fr-CH"/>
+              </w:rPr>
+              <w:t>OK</w:t>
+            </w:r>
+          </w:p>
+        </w:tc>
+        <w:tc>
+          <w:tcPr>
+            <w:tcW w:w="1200" w:type="dxa"/>
+            <w:tcBorders>
+              <w:top w:val="nil"/>
+              <w:left w:val="nil"/>
+              <w:bottom w:val="nil"/>
+              <w:right w:val="nil"/>
+            </w:tcBorders>
+            <w:shd w:val="clear" w:color="auto" w:fill="auto"/>
+            <w:noWrap/>
+            <w:vAlign w:val="center"/>
+            <w:hideMark/>
+          </w:tcPr>
+          <w:p>
+            <w:pPr>
+              <w:jc w:val="center"/>
+              <w:rPr>
+                <w:rFonts w:ascii="Calibri" w:hAnsi="Calibri" w:cs="Calibri"/>
+                <w:color w:val="000000"/>
+                <w:sz w:val="22"/>
+                <w:szCs w:val="22"/>
+                <w:lang w:val="fr-CH" w:eastAsia="fr-CH"/>
+              </w:rPr>
+            </w:pPr>
+            <w:r>
+              <w:rPr>
+                <w:rFonts w:ascii="Calibri" w:hAnsi="Calibri" w:cs="Calibri"/>
+                <w:color w:val="000000"/>
+                <w:sz w:val="22"/>
+                <w:szCs w:val="22"/>
+                <w:lang w:val="fr-CH" w:eastAsia="fr-CH"/>
+              </w:rPr>
+              <w:t> </w:t>
+            </w:r>
+          </w:p>
+        </w:tc>
+        <w:tc>
+          <w:tcPr>
+            <w:tcW w:w="1200" w:type="dxa"/>
+            <w:tcBorders>
+              <w:top w:val="nil"/>
+              <w:left w:val="nil"/>
+              <w:bottom w:val="nil"/>
+              <w:right w:val="nil"/>
+            </w:tcBorders>
+            <w:shd w:val="clear" w:color="auto" w:fill="auto"/>
+            <w:noWrap/>
+            <w:vAlign w:val="center"/>
+            <w:hideMark/>
+          </w:tcPr>
+          <w:p>
+            <w:pPr>
+              <w:jc w:val="center"/>
+              <w:rPr>
+                <w:rFonts w:ascii="Calibri" w:hAnsi="Calibri" w:cs="Calibri"/>
+                <w:color w:val="000000"/>
+                <w:sz w:val="22"/>
+                <w:szCs w:val="22"/>
+                <w:lang w:val="fr-CH" w:eastAsia="fr-CH"/>
+              </w:rPr>
+            </w:pPr>
+            <w:r>
+              <w:rPr>
+                <w:rFonts w:ascii="Calibri" w:hAnsi="Calibri" w:cs="Calibri"/>
+                <w:color w:val="000000"/>
+                <w:sz w:val="22"/>
+                <w:szCs w:val="22"/>
+                <w:lang w:val="fr-CH" w:eastAsia="fr-CH"/>
+              </w:rPr>
+              <w:t> </w:t>
+            </w:r>
+          </w:p>
+        </w:tc>
+        <w:tc>
+          <w:tcPr>
+            <w:tcW w:w="1200" w:type="dxa"/>
+            <w:tcBorders>
               <w:top w:val="nil"/>
               <w:left w:val="nil"/>
               <w:bottom w:val="nil"/>
@@ -5625,6 +5922,76 @@
           <w:tcPr>
             <w:tcW w:w="1200" w:type="dxa"/>
             <w:tcBorders>
+              <w:top w:val="single" w:sz="4" w:space="0" w:color="auto"/>
+              <w:left w:val="single" w:sz="4" w:space="0" w:color="auto"/>
+              <w:bottom w:val="single" w:sz="4" w:space="0" w:color="auto"/>
+              <w:right w:val="single" w:sz="4" w:space="0" w:color="auto"/>
+            </w:tcBorders>
+            <w:shd w:val="clear" w:color="000000" w:fill="00FF00"/>
+            <w:noWrap/>
+            <w:vAlign w:val="center"/>
+            <w:hideMark/>
+          </w:tcPr>
+          <w:p>
+            <w:pPr>
+              <w:jc w:val="center"/>
+              <w:rPr>
+                <w:rFonts w:ascii="Calibri" w:hAnsi="Calibri" w:cs="Calibri"/>
+                <w:sz w:val="22"/>
+                <w:szCs w:val="22"/>
+                <w:lang w:val="fr-CH" w:eastAsia="fr-CH"/>
+              </w:rPr>
+            </w:pPr>
+            <w:r>
+              <w:rPr>
+                <w:rFonts w:ascii="Calibri" w:hAnsi="Calibri" w:cs="Calibri"/>
+                <w:sz w:val="22"/>
+                <w:szCs w:val="22"/>
+                <w:lang w:val="fr-CH" w:eastAsia="fr-CH"/>
+              </w:rPr>
+              <w:t>OK</w:t>
+            </w:r>
+          </w:p>
+        </w:tc>
+        <w:tc>
+          <w:tcPr>
+            <w:tcW w:w="1200" w:type="dxa"/>
+            <w:tcBorders>
+              <w:top w:val="single" w:sz="4" w:space="0" w:color="auto"/>
+              <w:left w:val="single" w:sz="4" w:space="0" w:color="auto"/>
+              <w:bottom w:val="single" w:sz="4" w:space="0" w:color="auto"/>
+              <w:right w:val="single" w:sz="4" w:space="0" w:color="auto"/>
+            </w:tcBorders>
+            <w:shd w:val="clear" w:color="000000" w:fill="00FF00"/>
+            <w:noWrap/>
+            <w:vAlign w:val="center"/>
+            <w:hideMark/>
+          </w:tcPr>
+          <w:p>
+            <w:pPr>
+              <w:jc w:val="center"/>
+              <w:rPr>
+                <w:rFonts w:ascii="Calibri" w:hAnsi="Calibri" w:cs="Calibri"/>
+                <w:sz w:val="22"/>
+                <w:szCs w:val="22"/>
+                <w:lang w:val="fr-CH" w:eastAsia="fr-CH"/>
+              </w:rPr>
+            </w:pPr>
+            <w:r>
+              <w:rPr>
+                <w:rFonts w:ascii="Calibri" w:hAnsi="Calibri" w:cs="Calibri"/>
+                <w:sz w:val="22"/>
+                <w:szCs w:val="22"/>
+                <w:lang w:val="fr-CH" w:eastAsia="fr-CH"/>
+              </w:rPr>
+              <w:t>OK</w:t>
+            </w:r>
+          </w:p>
+        </w:tc>
+        <w:tc>
+          <w:tcPr>
+            <w:tcW w:w="1200" w:type="dxa"/>
+            <w:tcBorders>
               <w:top w:val="nil"/>
               <w:left w:val="nil"/>
               <w:bottom w:val="nil"/>
@@ -5645,8 +6012,56 @@
                 <w:lang w:val="fr-CH" w:eastAsia="fr-CH"/>
               </w:rPr>
             </w:pPr>
-            <w:bookmarkStart w:id="37" w:name="_GoBack"/>
-            <w:bookmarkEnd w:id="37"/>
+          </w:p>
+        </w:tc>
+        <w:tc>
+          <w:tcPr>
+            <w:tcW w:w="1200" w:type="dxa"/>
+            <w:tcBorders>
+              <w:top w:val="nil"/>
+              <w:left w:val="nil"/>
+              <w:bottom w:val="nil"/>
+              <w:right w:val="nil"/>
+            </w:tcBorders>
+            <w:shd w:val="clear" w:color="auto" w:fill="auto"/>
+            <w:noWrap/>
+            <w:vAlign w:val="center"/>
+            <w:hideMark/>
+          </w:tcPr>
+          <w:p>
+            <w:pPr>
+              <w:jc w:val="center"/>
+              <w:rPr>
+                <w:rFonts w:ascii="Times New Roman" w:hAnsi="Times New Roman"/>
+                <w:sz w:val="20"/>
+                <w:lang w:val="fr-CH" w:eastAsia="fr-CH"/>
+              </w:rPr>
+            </w:pPr>
+          </w:p>
+        </w:tc>
+        <w:tc>
+          <w:tcPr>
+            <w:tcW w:w="1200" w:type="dxa"/>
+            <w:tcBorders>
+              <w:top w:val="nil"/>
+              <w:left w:val="nil"/>
+              <w:bottom w:val="nil"/>
+              <w:right w:val="nil"/>
+            </w:tcBorders>
+            <w:shd w:val="clear" w:color="auto" w:fill="auto"/>
+            <w:noWrap/>
+            <w:vAlign w:val="center"/>
+            <w:hideMark/>
+          </w:tcPr>
+          <w:p>
+            <w:pPr>
+              <w:jc w:val="center"/>
+              <w:rPr>
+                <w:rFonts w:ascii="Times New Roman" w:hAnsi="Times New Roman"/>
+                <w:sz w:val="20"/>
+                <w:lang w:val="fr-CH" w:eastAsia="fr-CH"/>
+              </w:rPr>
+            </w:pPr>
           </w:p>
         </w:tc>
         <w:tc>
@@ -5863,6 +6278,76 @@
           <w:tcPr>
             <w:tcW w:w="1200" w:type="dxa"/>
             <w:tcBorders>
+              <w:top w:val="single" w:sz="4" w:space="0" w:color="auto"/>
+              <w:left w:val="single" w:sz="4" w:space="0" w:color="auto"/>
+              <w:bottom w:val="single" w:sz="4" w:space="0" w:color="auto"/>
+              <w:right w:val="single" w:sz="4" w:space="0" w:color="auto"/>
+            </w:tcBorders>
+            <w:shd w:val="clear" w:color="000000" w:fill="00FF00"/>
+            <w:noWrap/>
+            <w:vAlign w:val="center"/>
+            <w:hideMark/>
+          </w:tcPr>
+          <w:p>
+            <w:pPr>
+              <w:jc w:val="center"/>
+              <w:rPr>
+                <w:rFonts w:ascii="Calibri" w:hAnsi="Calibri" w:cs="Calibri"/>
+                <w:sz w:val="22"/>
+                <w:szCs w:val="22"/>
+                <w:lang w:val="fr-CH" w:eastAsia="fr-CH"/>
+              </w:rPr>
+            </w:pPr>
+            <w:r>
+              <w:rPr>
+                <w:rFonts w:ascii="Calibri" w:hAnsi="Calibri" w:cs="Calibri"/>
+                <w:sz w:val="22"/>
+                <w:szCs w:val="22"/>
+                <w:lang w:val="fr-CH" w:eastAsia="fr-CH"/>
+              </w:rPr>
+              <w:t>OK</w:t>
+            </w:r>
+          </w:p>
+        </w:tc>
+        <w:tc>
+          <w:tcPr>
+            <w:tcW w:w="1200" w:type="dxa"/>
+            <w:tcBorders>
+              <w:top w:val="single" w:sz="4" w:space="0" w:color="auto"/>
+              <w:left w:val="single" w:sz="4" w:space="0" w:color="auto"/>
+              <w:bottom w:val="single" w:sz="4" w:space="0" w:color="auto"/>
+              <w:right w:val="single" w:sz="4" w:space="0" w:color="auto"/>
+            </w:tcBorders>
+            <w:shd w:val="clear" w:color="000000" w:fill="00FF00"/>
+            <w:noWrap/>
+            <w:vAlign w:val="center"/>
+            <w:hideMark/>
+          </w:tcPr>
+          <w:p>
+            <w:pPr>
+              <w:jc w:val="center"/>
+              <w:rPr>
+                <w:rFonts w:ascii="Calibri" w:hAnsi="Calibri" w:cs="Calibri"/>
+                <w:sz w:val="22"/>
+                <w:szCs w:val="22"/>
+                <w:lang w:val="fr-CH" w:eastAsia="fr-CH"/>
+              </w:rPr>
+            </w:pPr>
+            <w:r>
+              <w:rPr>
+                <w:rFonts w:ascii="Calibri" w:hAnsi="Calibri" w:cs="Calibri"/>
+                <w:sz w:val="22"/>
+                <w:szCs w:val="22"/>
+                <w:lang w:val="fr-CH" w:eastAsia="fr-CH"/>
+              </w:rPr>
+              <w:t>OK</w:t>
+            </w:r>
+          </w:p>
+        </w:tc>
+        <w:tc>
+          <w:tcPr>
+            <w:tcW w:w="1200" w:type="dxa"/>
+            <w:tcBorders>
               <w:top w:val="nil"/>
               <w:left w:val="nil"/>
               <w:bottom w:val="nil"/>
@@ -5880,6 +6365,56 @@
                 <w:rFonts w:ascii="Calibri" w:hAnsi="Calibri" w:cs="Calibri"/>
                 <w:sz w:val="22"/>
                 <w:szCs w:val="22"/>
+                <w:lang w:val="fr-CH" w:eastAsia="fr-CH"/>
+              </w:rPr>
+            </w:pPr>
+          </w:p>
+        </w:tc>
+        <w:tc>
+          <w:tcPr>
+            <w:tcW w:w="1200" w:type="dxa"/>
+            <w:tcBorders>
+              <w:top w:val="nil"/>
+              <w:left w:val="nil"/>
+              <w:bottom w:val="nil"/>
+              <w:right w:val="nil"/>
+            </w:tcBorders>
+            <w:shd w:val="clear" w:color="auto" w:fill="auto"/>
+            <w:noWrap/>
+            <w:vAlign w:val="center"/>
+            <w:hideMark/>
+          </w:tcPr>
+          <w:p>
+            <w:pPr>
+              <w:jc w:val="center"/>
+              <w:rPr>
+                <w:rFonts w:ascii="Times New Roman" w:hAnsi="Times New Roman"/>
+                <w:sz w:val="20"/>
+                <w:lang w:val="fr-CH" w:eastAsia="fr-CH"/>
+              </w:rPr>
+            </w:pPr>
+          </w:p>
+        </w:tc>
+        <w:tc>
+          <w:tcPr>
+            <w:tcW w:w="1200" w:type="dxa"/>
+            <w:tcBorders>
+              <w:top w:val="nil"/>
+              <w:left w:val="nil"/>
+              <w:bottom w:val="nil"/>
+              <w:right w:val="nil"/>
+            </w:tcBorders>
+            <w:shd w:val="clear" w:color="auto" w:fill="auto"/>
+            <w:noWrap/>
+            <w:vAlign w:val="center"/>
+            <w:hideMark/>
+          </w:tcPr>
+          <w:p>
+            <w:pPr>
+              <w:jc w:val="center"/>
+              <w:rPr>
+                <w:rFonts w:ascii="Times New Roman" w:hAnsi="Times New Roman"/>
+                <w:sz w:val="20"/>
                 <w:lang w:val="fr-CH" w:eastAsia="fr-CH"/>
               </w:rPr>
             </w:pPr>
@@ -6103,6 +6638,76 @@
           <w:tcPr>
             <w:tcW w:w="1200" w:type="dxa"/>
             <w:tcBorders>
+              <w:top w:val="single" w:sz="4" w:space="0" w:color="auto"/>
+              <w:left w:val="single" w:sz="4" w:space="0" w:color="auto"/>
+              <w:bottom w:val="single" w:sz="4" w:space="0" w:color="auto"/>
+              <w:right w:val="single" w:sz="4" w:space="0" w:color="auto"/>
+            </w:tcBorders>
+            <w:shd w:val="clear" w:color="000000" w:fill="00FF00"/>
+            <w:noWrap/>
+            <w:vAlign w:val="center"/>
+            <w:hideMark/>
+          </w:tcPr>
+          <w:p>
+            <w:pPr>
+              <w:jc w:val="center"/>
+              <w:rPr>
+                <w:rFonts w:ascii="Calibri" w:hAnsi="Calibri" w:cs="Calibri"/>
+                <w:sz w:val="22"/>
+                <w:szCs w:val="22"/>
+                <w:lang w:val="fr-CH" w:eastAsia="fr-CH"/>
+              </w:rPr>
+            </w:pPr>
+            <w:r>
+              <w:rPr>
+                <w:rFonts w:ascii="Calibri" w:hAnsi="Calibri" w:cs="Calibri"/>
+                <w:sz w:val="22"/>
+                <w:szCs w:val="22"/>
+                <w:lang w:val="fr-CH" w:eastAsia="fr-CH"/>
+              </w:rPr>
+              <w:t>OK</w:t>
+            </w:r>
+          </w:p>
+        </w:tc>
+        <w:tc>
+          <w:tcPr>
+            <w:tcW w:w="1200" w:type="dxa"/>
+            <w:tcBorders>
+              <w:top w:val="single" w:sz="4" w:space="0" w:color="auto"/>
+              <w:left w:val="single" w:sz="4" w:space="0" w:color="auto"/>
+              <w:bottom w:val="single" w:sz="4" w:space="0" w:color="auto"/>
+              <w:right w:val="single" w:sz="4" w:space="0" w:color="auto"/>
+            </w:tcBorders>
+            <w:shd w:val="clear" w:color="000000" w:fill="00FF00"/>
+            <w:noWrap/>
+            <w:vAlign w:val="center"/>
+            <w:hideMark/>
+          </w:tcPr>
+          <w:p>
+            <w:pPr>
+              <w:jc w:val="center"/>
+              <w:rPr>
+                <w:rFonts w:ascii="Calibri" w:hAnsi="Calibri" w:cs="Calibri"/>
+                <w:sz w:val="22"/>
+                <w:szCs w:val="22"/>
+                <w:lang w:val="fr-CH" w:eastAsia="fr-CH"/>
+              </w:rPr>
+            </w:pPr>
+            <w:r>
+              <w:rPr>
+                <w:rFonts w:ascii="Calibri" w:hAnsi="Calibri" w:cs="Calibri"/>
+                <w:sz w:val="22"/>
+                <w:szCs w:val="22"/>
+                <w:lang w:val="fr-CH" w:eastAsia="fr-CH"/>
+              </w:rPr>
+              <w:t>OK</w:t>
+            </w:r>
+          </w:p>
+        </w:tc>
+        <w:tc>
+          <w:tcPr>
+            <w:tcW w:w="1200" w:type="dxa"/>
+            <w:tcBorders>
               <w:top w:val="nil"/>
               <w:left w:val="nil"/>
               <w:bottom w:val="nil"/>
@@ -6118,9 +6723,58 @@
               <w:jc w:val="center"/>
               <w:rPr>
                 <w:rFonts w:ascii="Calibri" w:hAnsi="Calibri" w:cs="Calibri"/>
-                <w:color w:val="000000"/>
                 <w:sz w:val="22"/>
                 <w:szCs w:val="22"/>
+                <w:lang w:val="fr-CH" w:eastAsia="fr-CH"/>
+              </w:rPr>
+            </w:pPr>
+          </w:p>
+        </w:tc>
+        <w:tc>
+          <w:tcPr>
+            <w:tcW w:w="1200" w:type="dxa"/>
+            <w:tcBorders>
+              <w:top w:val="nil"/>
+              <w:left w:val="nil"/>
+              <w:bottom w:val="nil"/>
+              <w:right w:val="nil"/>
+            </w:tcBorders>
+            <w:shd w:val="clear" w:color="auto" w:fill="auto"/>
+            <w:noWrap/>
+            <w:vAlign w:val="center"/>
+            <w:hideMark/>
+          </w:tcPr>
+          <w:p>
+            <w:pPr>
+              <w:jc w:val="center"/>
+              <w:rPr>
+                <w:rFonts w:ascii="Times New Roman" w:hAnsi="Times New Roman"/>
+                <w:sz w:val="20"/>
+                <w:lang w:val="fr-CH" w:eastAsia="fr-CH"/>
+              </w:rPr>
+            </w:pPr>
+          </w:p>
+        </w:tc>
+        <w:tc>
+          <w:tcPr>
+            <w:tcW w:w="1200" w:type="dxa"/>
+            <w:tcBorders>
+              <w:top w:val="nil"/>
+              <w:left w:val="nil"/>
+              <w:bottom w:val="nil"/>
+              <w:right w:val="nil"/>
+            </w:tcBorders>
+            <w:shd w:val="clear" w:color="auto" w:fill="auto"/>
+            <w:noWrap/>
+            <w:vAlign w:val="center"/>
+            <w:hideMark/>
+          </w:tcPr>
+          <w:p>
+            <w:pPr>
+              <w:jc w:val="center"/>
+              <w:rPr>
+                <w:rFonts w:ascii="Times New Roman" w:hAnsi="Times New Roman"/>
+                <w:sz w:val="20"/>
                 <w:lang w:val="fr-CH" w:eastAsia="fr-CH"/>
               </w:rPr>
             </w:pPr>
@@ -6347,6 +7001,117 @@
           <w:tcPr>
             <w:tcW w:w="1200" w:type="dxa"/>
             <w:tcBorders>
+              <w:top w:val="single" w:sz="4" w:space="0" w:color="auto"/>
+              <w:left w:val="single" w:sz="4" w:space="0" w:color="auto"/>
+              <w:bottom w:val="single" w:sz="4" w:space="0" w:color="auto"/>
+              <w:right w:val="single" w:sz="4" w:space="0" w:color="auto"/>
+            </w:tcBorders>
+            <w:shd w:val="clear" w:color="000000" w:fill="00FF00"/>
+            <w:noWrap/>
+            <w:vAlign w:val="center"/>
+            <w:hideMark/>
+          </w:tcPr>
+          <w:p>
+            <w:pPr>
+              <w:jc w:val="center"/>
+              <w:rPr>
+                <w:rFonts w:ascii="Calibri" w:hAnsi="Calibri" w:cs="Calibri"/>
+                <w:sz w:val="22"/>
+                <w:szCs w:val="22"/>
+                <w:lang w:val="fr-CH" w:eastAsia="fr-CH"/>
+              </w:rPr>
+            </w:pPr>
+            <w:r>
+              <w:rPr>
+                <w:rFonts w:ascii="Calibri" w:hAnsi="Calibri" w:cs="Calibri"/>
+                <w:sz w:val="22"/>
+                <w:szCs w:val="22"/>
+                <w:lang w:val="fr-CH" w:eastAsia="fr-CH"/>
+              </w:rPr>
+              <w:t>OK</w:t>
+            </w:r>
+          </w:p>
+        </w:tc>
+        <w:tc>
+          <w:tcPr>
+            <w:tcW w:w="1200" w:type="dxa"/>
+            <w:tcBorders>
+              <w:top w:val="nil"/>
+              <w:left w:val="nil"/>
+              <w:bottom w:val="nil"/>
+              <w:right w:val="nil"/>
+            </w:tcBorders>
+            <w:shd w:val="clear" w:color="auto" w:fill="auto"/>
+            <w:noWrap/>
+            <w:vAlign w:val="center"/>
+            <w:hideMark/>
+          </w:tcPr>
+          <w:p>
+            <w:pPr>
+              <w:jc w:val="center"/>
+              <w:rPr>
+                <w:rFonts w:ascii="Calibri" w:hAnsi="Calibri" w:cs="Calibri"/>
+                <w:sz w:val="22"/>
+                <w:szCs w:val="22"/>
+                <w:lang w:val="fr-CH" w:eastAsia="fr-CH"/>
+              </w:rPr>
+            </w:pPr>
+          </w:p>
+        </w:tc>
+        <w:tc>
+          <w:tcPr>
+            <w:tcW w:w="1200" w:type="dxa"/>
+            <w:tcBorders>
+              <w:top w:val="nil"/>
+              <w:left w:val="nil"/>
+              <w:bottom w:val="nil"/>
+              <w:right w:val="nil"/>
+            </w:tcBorders>
+            <w:shd w:val="clear" w:color="auto" w:fill="auto"/>
+            <w:noWrap/>
+            <w:vAlign w:val="center"/>
+            <w:hideMark/>
+          </w:tcPr>
+          <w:p>
+            <w:pPr>
+              <w:jc w:val="center"/>
+              <w:rPr>
+                <w:rFonts w:ascii="Times New Roman" w:hAnsi="Times New Roman"/>
+                <w:sz w:val="20"/>
+                <w:lang w:val="fr-CH" w:eastAsia="fr-CH"/>
+              </w:rPr>
+            </w:pPr>
+          </w:p>
+        </w:tc>
+        <w:tc>
+          <w:tcPr>
+            <w:tcW w:w="1200" w:type="dxa"/>
+            <w:tcBorders>
+              <w:top w:val="nil"/>
+              <w:left w:val="nil"/>
+              <w:bottom w:val="nil"/>
+              <w:right w:val="nil"/>
+            </w:tcBorders>
+            <w:shd w:val="clear" w:color="auto" w:fill="auto"/>
+            <w:noWrap/>
+            <w:vAlign w:val="center"/>
+            <w:hideMark/>
+          </w:tcPr>
+          <w:p>
+            <w:pPr>
+              <w:jc w:val="center"/>
+              <w:rPr>
+                <w:rFonts w:ascii="Times New Roman" w:hAnsi="Times New Roman"/>
+                <w:sz w:val="20"/>
+                <w:lang w:val="fr-CH" w:eastAsia="fr-CH"/>
+              </w:rPr>
+            </w:pPr>
+          </w:p>
+        </w:tc>
+        <w:tc>
+          <w:tcPr>
+            <w:tcW w:w="1200" w:type="dxa"/>
+            <w:tcBorders>
               <w:top w:val="nil"/>
               <w:left w:val="nil"/>
               <w:bottom w:val="nil"/>
@@ -6660,6 +7425,740 @@
             </w:pPr>
           </w:p>
         </w:tc>
+        <w:tc>
+          <w:tcPr>
+            <w:tcW w:w="1200" w:type="dxa"/>
+            <w:tcBorders>
+              <w:top w:val="nil"/>
+              <w:left w:val="nil"/>
+              <w:bottom w:val="nil"/>
+              <w:right w:val="nil"/>
+            </w:tcBorders>
+            <w:shd w:val="clear" w:color="auto" w:fill="auto"/>
+            <w:noWrap/>
+            <w:vAlign w:val="center"/>
+            <w:hideMark/>
+          </w:tcPr>
+          <w:p>
+            <w:pPr>
+              <w:jc w:val="center"/>
+              <w:rPr>
+                <w:rFonts w:ascii="Times New Roman" w:hAnsi="Times New Roman"/>
+                <w:sz w:val="20"/>
+                <w:lang w:val="fr-CH" w:eastAsia="fr-CH"/>
+              </w:rPr>
+            </w:pPr>
+          </w:p>
+        </w:tc>
+        <w:tc>
+          <w:tcPr>
+            <w:tcW w:w="1200" w:type="dxa"/>
+            <w:tcBorders>
+              <w:top w:val="nil"/>
+              <w:left w:val="nil"/>
+              <w:bottom w:val="nil"/>
+              <w:right w:val="nil"/>
+            </w:tcBorders>
+            <w:shd w:val="clear" w:color="auto" w:fill="auto"/>
+            <w:noWrap/>
+            <w:vAlign w:val="center"/>
+            <w:hideMark/>
+          </w:tcPr>
+          <w:p>
+            <w:pPr>
+              <w:jc w:val="center"/>
+              <w:rPr>
+                <w:rFonts w:ascii="Times New Roman" w:hAnsi="Times New Roman"/>
+                <w:sz w:val="20"/>
+                <w:lang w:val="fr-CH" w:eastAsia="fr-CH"/>
+              </w:rPr>
+            </w:pPr>
+          </w:p>
+        </w:tc>
+        <w:tc>
+          <w:tcPr>
+            <w:tcW w:w="1200" w:type="dxa"/>
+            <w:tcBorders>
+              <w:top w:val="nil"/>
+              <w:left w:val="nil"/>
+              <w:bottom w:val="nil"/>
+              <w:right w:val="nil"/>
+            </w:tcBorders>
+            <w:shd w:val="clear" w:color="auto" w:fill="auto"/>
+            <w:noWrap/>
+            <w:vAlign w:val="center"/>
+            <w:hideMark/>
+          </w:tcPr>
+          <w:p>
+            <w:pPr>
+              <w:jc w:val="center"/>
+              <w:rPr>
+                <w:rFonts w:ascii="Times New Roman" w:hAnsi="Times New Roman"/>
+                <w:sz w:val="20"/>
+                <w:lang w:val="fr-CH" w:eastAsia="fr-CH"/>
+              </w:rPr>
+            </w:pPr>
+          </w:p>
+        </w:tc>
+        <w:tc>
+          <w:tcPr>
+            <w:tcW w:w="1200" w:type="dxa"/>
+            <w:tcBorders>
+              <w:top w:val="nil"/>
+              <w:left w:val="nil"/>
+              <w:bottom w:val="nil"/>
+              <w:right w:val="nil"/>
+            </w:tcBorders>
+            <w:shd w:val="clear" w:color="auto" w:fill="auto"/>
+            <w:noWrap/>
+            <w:vAlign w:val="center"/>
+            <w:hideMark/>
+          </w:tcPr>
+          <w:p>
+            <w:pPr>
+              <w:jc w:val="center"/>
+              <w:rPr>
+                <w:rFonts w:ascii="Times New Roman" w:hAnsi="Times New Roman"/>
+                <w:sz w:val="20"/>
+                <w:lang w:val="fr-CH" w:eastAsia="fr-CH"/>
+              </w:rPr>
+            </w:pPr>
+          </w:p>
+        </w:tc>
+      </w:tr>
+      <w:tr>
+        <w:trPr>
+          <w:trHeight w:val="600"/>
+        </w:trPr>
+        <w:tc>
+          <w:tcPr>
+            <w:tcW w:w="2040" w:type="dxa"/>
+            <w:tcBorders>
+              <w:top w:val="nil"/>
+              <w:left w:val="single" w:sz="8" w:space="0" w:color="auto"/>
+              <w:bottom w:val="nil"/>
+              <w:right w:val="single" w:sz="8" w:space="0" w:color="auto"/>
+            </w:tcBorders>
+            <w:shd w:val="clear" w:color="auto" w:fill="auto"/>
+            <w:hideMark/>
+          </w:tcPr>
+          <w:p>
+            <w:pPr>
+              <w:jc w:val="center"/>
+              <w:rPr>
+                <w:rFonts w:ascii="Calibri" w:hAnsi="Calibri" w:cs="Calibri"/>
+                <w:color w:val="000000"/>
+                <w:sz w:val="22"/>
+                <w:szCs w:val="22"/>
+                <w:lang w:val="fr-CH" w:eastAsia="fr-CH"/>
+              </w:rPr>
+            </w:pPr>
+            <w:r>
+              <w:rPr>
+                <w:rFonts w:ascii="Calibri" w:hAnsi="Calibri" w:cs="Calibri"/>
+                <w:color w:val="000000"/>
+                <w:sz w:val="22"/>
+                <w:szCs w:val="22"/>
+                <w:lang w:val="fr-CH" w:eastAsia="fr-CH"/>
+              </w:rPr>
+              <w:t>créer les grilles aléatoirement</w:t>
+            </w:r>
+          </w:p>
+        </w:tc>
+        <w:tc>
+          <w:tcPr>
+            <w:tcW w:w="1200" w:type="dxa"/>
+            <w:tcBorders>
+              <w:top w:val="nil"/>
+              <w:left w:val="nil"/>
+              <w:bottom w:val="nil"/>
+              <w:right w:val="nil"/>
+            </w:tcBorders>
+            <w:shd w:val="clear" w:color="auto" w:fill="auto"/>
+            <w:noWrap/>
+            <w:vAlign w:val="center"/>
+            <w:hideMark/>
+          </w:tcPr>
+          <w:p>
+            <w:pPr>
+              <w:jc w:val="center"/>
+              <w:rPr>
+                <w:rFonts w:ascii="Calibri" w:hAnsi="Calibri" w:cs="Calibri"/>
+                <w:color w:val="000000"/>
+                <w:sz w:val="22"/>
+                <w:szCs w:val="22"/>
+                <w:lang w:val="fr-CH" w:eastAsia="fr-CH"/>
+              </w:rPr>
+            </w:pPr>
+          </w:p>
+        </w:tc>
+        <w:tc>
+          <w:tcPr>
+            <w:tcW w:w="1200" w:type="dxa"/>
+            <w:tcBorders>
+              <w:top w:val="nil"/>
+              <w:left w:val="nil"/>
+              <w:bottom w:val="nil"/>
+              <w:right w:val="nil"/>
+            </w:tcBorders>
+            <w:shd w:val="clear" w:color="auto" w:fill="auto"/>
+            <w:noWrap/>
+            <w:vAlign w:val="center"/>
+            <w:hideMark/>
+          </w:tcPr>
+          <w:p>
+            <w:pPr>
+              <w:jc w:val="center"/>
+              <w:rPr>
+                <w:rFonts w:ascii="Times New Roman" w:hAnsi="Times New Roman"/>
+                <w:sz w:val="20"/>
+                <w:lang w:val="fr-CH" w:eastAsia="fr-CH"/>
+              </w:rPr>
+            </w:pPr>
+          </w:p>
+        </w:tc>
+        <w:tc>
+          <w:tcPr>
+            <w:tcW w:w="1200" w:type="dxa"/>
+            <w:tcBorders>
+              <w:top w:val="nil"/>
+              <w:left w:val="nil"/>
+              <w:bottom w:val="nil"/>
+              <w:right w:val="nil"/>
+            </w:tcBorders>
+            <w:shd w:val="clear" w:color="auto" w:fill="auto"/>
+            <w:noWrap/>
+            <w:vAlign w:val="center"/>
+            <w:hideMark/>
+          </w:tcPr>
+          <w:p>
+            <w:pPr>
+              <w:jc w:val="center"/>
+              <w:rPr>
+                <w:rFonts w:ascii="Times New Roman" w:hAnsi="Times New Roman"/>
+                <w:sz w:val="20"/>
+                <w:lang w:val="fr-CH" w:eastAsia="fr-CH"/>
+              </w:rPr>
+            </w:pPr>
+          </w:p>
+        </w:tc>
+        <w:tc>
+          <w:tcPr>
+            <w:tcW w:w="1200" w:type="dxa"/>
+            <w:tcBorders>
+              <w:top w:val="nil"/>
+              <w:left w:val="nil"/>
+              <w:bottom w:val="nil"/>
+              <w:right w:val="nil"/>
+            </w:tcBorders>
+            <w:shd w:val="clear" w:color="auto" w:fill="auto"/>
+            <w:noWrap/>
+            <w:vAlign w:val="center"/>
+            <w:hideMark/>
+          </w:tcPr>
+          <w:p>
+            <w:pPr>
+              <w:jc w:val="center"/>
+              <w:rPr>
+                <w:rFonts w:ascii="Times New Roman" w:hAnsi="Times New Roman"/>
+                <w:sz w:val="20"/>
+                <w:lang w:val="fr-CH" w:eastAsia="fr-CH"/>
+              </w:rPr>
+            </w:pPr>
+          </w:p>
+        </w:tc>
+        <w:tc>
+          <w:tcPr>
+            <w:tcW w:w="1200" w:type="dxa"/>
+            <w:tcBorders>
+              <w:top w:val="nil"/>
+              <w:left w:val="nil"/>
+              <w:bottom w:val="nil"/>
+              <w:right w:val="nil"/>
+            </w:tcBorders>
+            <w:shd w:val="clear" w:color="auto" w:fill="auto"/>
+            <w:noWrap/>
+            <w:vAlign w:val="center"/>
+            <w:hideMark/>
+          </w:tcPr>
+          <w:p>
+            <w:pPr>
+              <w:jc w:val="center"/>
+              <w:rPr>
+                <w:rFonts w:ascii="Times New Roman" w:hAnsi="Times New Roman"/>
+                <w:sz w:val="20"/>
+                <w:lang w:val="fr-CH" w:eastAsia="fr-CH"/>
+              </w:rPr>
+            </w:pPr>
+          </w:p>
+        </w:tc>
+        <w:tc>
+          <w:tcPr>
+            <w:tcW w:w="1200" w:type="dxa"/>
+            <w:tcBorders>
+              <w:top w:val="nil"/>
+              <w:left w:val="nil"/>
+              <w:bottom w:val="nil"/>
+              <w:right w:val="nil"/>
+            </w:tcBorders>
+            <w:shd w:val="clear" w:color="auto" w:fill="auto"/>
+            <w:noWrap/>
+            <w:vAlign w:val="center"/>
+            <w:hideMark/>
+          </w:tcPr>
+          <w:p>
+            <w:pPr>
+              <w:jc w:val="center"/>
+              <w:rPr>
+                <w:rFonts w:ascii="Times New Roman" w:hAnsi="Times New Roman"/>
+                <w:sz w:val="20"/>
+                <w:lang w:val="fr-CH" w:eastAsia="fr-CH"/>
+              </w:rPr>
+            </w:pPr>
+          </w:p>
+        </w:tc>
+        <w:tc>
+          <w:tcPr>
+            <w:tcW w:w="1200" w:type="dxa"/>
+            <w:tcBorders>
+              <w:top w:val="nil"/>
+              <w:left w:val="nil"/>
+              <w:bottom w:val="nil"/>
+              <w:right w:val="nil"/>
+            </w:tcBorders>
+            <w:shd w:val="clear" w:color="auto" w:fill="auto"/>
+            <w:noWrap/>
+            <w:vAlign w:val="center"/>
+            <w:hideMark/>
+          </w:tcPr>
+          <w:p>
+            <w:pPr>
+              <w:jc w:val="center"/>
+              <w:rPr>
+                <w:rFonts w:ascii="Times New Roman" w:hAnsi="Times New Roman"/>
+                <w:sz w:val="20"/>
+                <w:lang w:val="fr-CH" w:eastAsia="fr-CH"/>
+              </w:rPr>
+            </w:pPr>
+          </w:p>
+        </w:tc>
+        <w:tc>
+          <w:tcPr>
+            <w:tcW w:w="1200" w:type="dxa"/>
+            <w:tcBorders>
+              <w:top w:val="nil"/>
+              <w:left w:val="nil"/>
+              <w:bottom w:val="nil"/>
+              <w:right w:val="nil"/>
+            </w:tcBorders>
+            <w:shd w:val="clear" w:color="auto" w:fill="auto"/>
+            <w:noWrap/>
+            <w:vAlign w:val="center"/>
+            <w:hideMark/>
+          </w:tcPr>
+          <w:p>
+            <w:pPr>
+              <w:jc w:val="center"/>
+              <w:rPr>
+                <w:rFonts w:ascii="Times New Roman" w:hAnsi="Times New Roman"/>
+                <w:sz w:val="20"/>
+                <w:lang w:val="fr-CH" w:eastAsia="fr-CH"/>
+              </w:rPr>
+            </w:pPr>
+          </w:p>
+        </w:tc>
+        <w:tc>
+          <w:tcPr>
+            <w:tcW w:w="1200" w:type="dxa"/>
+            <w:tcBorders>
+              <w:top w:val="nil"/>
+              <w:left w:val="nil"/>
+              <w:bottom w:val="nil"/>
+              <w:right w:val="nil"/>
+            </w:tcBorders>
+            <w:shd w:val="clear" w:color="auto" w:fill="auto"/>
+            <w:noWrap/>
+            <w:vAlign w:val="center"/>
+            <w:hideMark/>
+          </w:tcPr>
+          <w:p>
+            <w:pPr>
+              <w:jc w:val="center"/>
+              <w:rPr>
+                <w:rFonts w:ascii="Times New Roman" w:hAnsi="Times New Roman"/>
+                <w:sz w:val="20"/>
+                <w:lang w:val="fr-CH" w:eastAsia="fr-CH"/>
+              </w:rPr>
+            </w:pPr>
+          </w:p>
+        </w:tc>
+        <w:tc>
+          <w:tcPr>
+            <w:tcW w:w="1200" w:type="dxa"/>
+            <w:tcBorders>
+              <w:top w:val="nil"/>
+              <w:left w:val="nil"/>
+              <w:bottom w:val="nil"/>
+              <w:right w:val="nil"/>
+            </w:tcBorders>
+            <w:shd w:val="clear" w:color="auto" w:fill="auto"/>
+            <w:noWrap/>
+            <w:vAlign w:val="center"/>
+            <w:hideMark/>
+          </w:tcPr>
+          <w:p>
+            <w:pPr>
+              <w:jc w:val="center"/>
+              <w:rPr>
+                <w:rFonts w:ascii="Times New Roman" w:hAnsi="Times New Roman"/>
+                <w:sz w:val="20"/>
+                <w:lang w:val="fr-CH" w:eastAsia="fr-CH"/>
+              </w:rPr>
+            </w:pPr>
+          </w:p>
+        </w:tc>
+        <w:tc>
+          <w:tcPr>
+            <w:tcW w:w="1200" w:type="dxa"/>
+            <w:tcBorders>
+              <w:top w:val="nil"/>
+              <w:left w:val="nil"/>
+              <w:bottom w:val="nil"/>
+              <w:right w:val="nil"/>
+            </w:tcBorders>
+            <w:shd w:val="clear" w:color="auto" w:fill="auto"/>
+            <w:noWrap/>
+            <w:vAlign w:val="center"/>
+            <w:hideMark/>
+          </w:tcPr>
+          <w:p>
+            <w:pPr>
+              <w:jc w:val="center"/>
+              <w:rPr>
+                <w:rFonts w:ascii="Times New Roman" w:hAnsi="Times New Roman"/>
+                <w:sz w:val="20"/>
+                <w:lang w:val="fr-CH" w:eastAsia="fr-CH"/>
+              </w:rPr>
+            </w:pPr>
+          </w:p>
+        </w:tc>
+      </w:tr>
+      <w:tr>
+        <w:trPr>
+          <w:trHeight w:val="600"/>
+        </w:trPr>
+        <w:tc>
+          <w:tcPr>
+            <w:tcW w:w="2040" w:type="dxa"/>
+            <w:tcBorders>
+              <w:top w:val="nil"/>
+              <w:left w:val="single" w:sz="8" w:space="0" w:color="auto"/>
+              <w:bottom w:val="nil"/>
+              <w:right w:val="single" w:sz="8" w:space="0" w:color="auto"/>
+            </w:tcBorders>
+            <w:shd w:val="clear" w:color="auto" w:fill="auto"/>
+            <w:hideMark/>
+          </w:tcPr>
+          <w:p>
+            <w:pPr>
+              <w:jc w:val="center"/>
+              <w:rPr>
+                <w:rFonts w:ascii="Calibri" w:hAnsi="Calibri" w:cs="Calibri"/>
+                <w:color w:val="000000"/>
+                <w:sz w:val="22"/>
+                <w:szCs w:val="22"/>
+                <w:lang w:val="fr-CH" w:eastAsia="fr-CH"/>
+              </w:rPr>
+            </w:pPr>
+            <w:r>
+              <w:rPr>
+                <w:rFonts w:ascii="Calibri" w:hAnsi="Calibri" w:cs="Calibri"/>
+                <w:color w:val="000000"/>
+                <w:sz w:val="22"/>
+                <w:szCs w:val="22"/>
+                <w:lang w:val="fr-CH" w:eastAsia="fr-CH"/>
+              </w:rPr>
+              <w:t>afficher touché couler et à l'eau</w:t>
+            </w:r>
+          </w:p>
+        </w:tc>
+        <w:tc>
+          <w:tcPr>
+            <w:tcW w:w="1200" w:type="dxa"/>
+            <w:tcBorders>
+              <w:top w:val="nil"/>
+              <w:left w:val="nil"/>
+              <w:bottom w:val="nil"/>
+              <w:right w:val="nil"/>
+            </w:tcBorders>
+            <w:shd w:val="clear" w:color="auto" w:fill="auto"/>
+            <w:noWrap/>
+            <w:vAlign w:val="center"/>
+            <w:hideMark/>
+          </w:tcPr>
+          <w:p>
+            <w:pPr>
+              <w:jc w:val="center"/>
+              <w:rPr>
+                <w:rFonts w:ascii="Calibri" w:hAnsi="Calibri" w:cs="Calibri"/>
+                <w:color w:val="000000"/>
+                <w:sz w:val="22"/>
+                <w:szCs w:val="22"/>
+                <w:lang w:val="fr-CH" w:eastAsia="fr-CH"/>
+              </w:rPr>
+            </w:pPr>
+          </w:p>
+        </w:tc>
+        <w:tc>
+          <w:tcPr>
+            <w:tcW w:w="1200" w:type="dxa"/>
+            <w:tcBorders>
+              <w:top w:val="nil"/>
+              <w:left w:val="nil"/>
+              <w:bottom w:val="nil"/>
+              <w:right w:val="nil"/>
+            </w:tcBorders>
+            <w:shd w:val="clear" w:color="auto" w:fill="auto"/>
+            <w:noWrap/>
+            <w:vAlign w:val="center"/>
+            <w:hideMark/>
+          </w:tcPr>
+          <w:p>
+            <w:pPr>
+              <w:jc w:val="center"/>
+              <w:rPr>
+                <w:rFonts w:ascii="Times New Roman" w:hAnsi="Times New Roman"/>
+                <w:sz w:val="20"/>
+                <w:lang w:val="fr-CH" w:eastAsia="fr-CH"/>
+              </w:rPr>
+            </w:pPr>
+          </w:p>
+        </w:tc>
+        <w:tc>
+          <w:tcPr>
+            <w:tcW w:w="1200" w:type="dxa"/>
+            <w:tcBorders>
+              <w:top w:val="nil"/>
+              <w:left w:val="nil"/>
+              <w:bottom w:val="nil"/>
+              <w:right w:val="nil"/>
+            </w:tcBorders>
+            <w:shd w:val="clear" w:color="auto" w:fill="auto"/>
+            <w:noWrap/>
+            <w:vAlign w:val="center"/>
+            <w:hideMark/>
+          </w:tcPr>
+          <w:p>
+            <w:pPr>
+              <w:jc w:val="center"/>
+              <w:rPr>
+                <w:rFonts w:ascii="Times New Roman" w:hAnsi="Times New Roman"/>
+                <w:sz w:val="20"/>
+                <w:lang w:val="fr-CH" w:eastAsia="fr-CH"/>
+              </w:rPr>
+            </w:pPr>
+          </w:p>
+        </w:tc>
+        <w:tc>
+          <w:tcPr>
+            <w:tcW w:w="1200" w:type="dxa"/>
+            <w:tcBorders>
+              <w:top w:val="nil"/>
+              <w:left w:val="nil"/>
+              <w:bottom w:val="nil"/>
+              <w:right w:val="nil"/>
+            </w:tcBorders>
+            <w:shd w:val="clear" w:color="auto" w:fill="auto"/>
+            <w:noWrap/>
+            <w:vAlign w:val="center"/>
+            <w:hideMark/>
+          </w:tcPr>
+          <w:p>
+            <w:pPr>
+              <w:jc w:val="center"/>
+              <w:rPr>
+                <w:rFonts w:ascii="Times New Roman" w:hAnsi="Times New Roman"/>
+                <w:sz w:val="20"/>
+                <w:lang w:val="fr-CH" w:eastAsia="fr-CH"/>
+              </w:rPr>
+            </w:pPr>
+          </w:p>
+        </w:tc>
+        <w:tc>
+          <w:tcPr>
+            <w:tcW w:w="1200" w:type="dxa"/>
+            <w:tcBorders>
+              <w:top w:val="nil"/>
+              <w:left w:val="nil"/>
+              <w:bottom w:val="nil"/>
+              <w:right w:val="nil"/>
+            </w:tcBorders>
+            <w:shd w:val="clear" w:color="auto" w:fill="auto"/>
+            <w:noWrap/>
+            <w:vAlign w:val="center"/>
+            <w:hideMark/>
+          </w:tcPr>
+          <w:p>
+            <w:pPr>
+              <w:jc w:val="center"/>
+              <w:rPr>
+                <w:rFonts w:ascii="Times New Roman" w:hAnsi="Times New Roman"/>
+                <w:sz w:val="20"/>
+                <w:lang w:val="fr-CH" w:eastAsia="fr-CH"/>
+              </w:rPr>
+            </w:pPr>
+          </w:p>
+        </w:tc>
+        <w:tc>
+          <w:tcPr>
+            <w:tcW w:w="1200" w:type="dxa"/>
+            <w:tcBorders>
+              <w:top w:val="nil"/>
+              <w:left w:val="nil"/>
+              <w:bottom w:val="nil"/>
+              <w:right w:val="nil"/>
+            </w:tcBorders>
+            <w:shd w:val="clear" w:color="auto" w:fill="auto"/>
+            <w:noWrap/>
+            <w:vAlign w:val="center"/>
+            <w:hideMark/>
+          </w:tcPr>
+          <w:p>
+            <w:pPr>
+              <w:jc w:val="center"/>
+              <w:rPr>
+                <w:rFonts w:ascii="Times New Roman" w:hAnsi="Times New Roman"/>
+                <w:sz w:val="20"/>
+                <w:lang w:val="fr-CH" w:eastAsia="fr-CH"/>
+              </w:rPr>
+            </w:pPr>
+          </w:p>
+        </w:tc>
+        <w:tc>
+          <w:tcPr>
+            <w:tcW w:w="1200" w:type="dxa"/>
+            <w:tcBorders>
+              <w:top w:val="nil"/>
+              <w:left w:val="nil"/>
+              <w:bottom w:val="nil"/>
+              <w:right w:val="nil"/>
+            </w:tcBorders>
+            <w:shd w:val="clear" w:color="auto" w:fill="auto"/>
+            <w:noWrap/>
+            <w:vAlign w:val="center"/>
+            <w:hideMark/>
+          </w:tcPr>
+          <w:p>
+            <w:pPr>
+              <w:jc w:val="center"/>
+              <w:rPr>
+                <w:rFonts w:ascii="Times New Roman" w:hAnsi="Times New Roman"/>
+                <w:sz w:val="20"/>
+                <w:lang w:val="fr-CH" w:eastAsia="fr-CH"/>
+              </w:rPr>
+            </w:pPr>
+          </w:p>
+        </w:tc>
+        <w:tc>
+          <w:tcPr>
+            <w:tcW w:w="1200" w:type="dxa"/>
+            <w:tcBorders>
+              <w:top w:val="nil"/>
+              <w:left w:val="nil"/>
+              <w:bottom w:val="nil"/>
+              <w:right w:val="nil"/>
+            </w:tcBorders>
+            <w:shd w:val="clear" w:color="auto" w:fill="auto"/>
+            <w:noWrap/>
+            <w:vAlign w:val="center"/>
+            <w:hideMark/>
+          </w:tcPr>
+          <w:p>
+            <w:pPr>
+              <w:jc w:val="center"/>
+              <w:rPr>
+                <w:rFonts w:ascii="Times New Roman" w:hAnsi="Times New Roman"/>
+                <w:sz w:val="20"/>
+                <w:lang w:val="fr-CH" w:eastAsia="fr-CH"/>
+              </w:rPr>
+            </w:pPr>
+          </w:p>
+        </w:tc>
+        <w:tc>
+          <w:tcPr>
+            <w:tcW w:w="1200" w:type="dxa"/>
+            <w:tcBorders>
+              <w:top w:val="nil"/>
+              <w:left w:val="nil"/>
+              <w:bottom w:val="nil"/>
+              <w:right w:val="nil"/>
+            </w:tcBorders>
+            <w:shd w:val="clear" w:color="auto" w:fill="auto"/>
+            <w:noWrap/>
+            <w:vAlign w:val="center"/>
+            <w:hideMark/>
+          </w:tcPr>
+          <w:p>
+            <w:pPr>
+              <w:jc w:val="center"/>
+              <w:rPr>
+                <w:rFonts w:ascii="Times New Roman" w:hAnsi="Times New Roman"/>
+                <w:sz w:val="20"/>
+                <w:lang w:val="fr-CH" w:eastAsia="fr-CH"/>
+              </w:rPr>
+            </w:pPr>
+          </w:p>
+        </w:tc>
+        <w:tc>
+          <w:tcPr>
+            <w:tcW w:w="1200" w:type="dxa"/>
+            <w:tcBorders>
+              <w:top w:val="nil"/>
+              <w:left w:val="nil"/>
+              <w:bottom w:val="nil"/>
+              <w:right w:val="nil"/>
+            </w:tcBorders>
+            <w:shd w:val="clear" w:color="auto" w:fill="auto"/>
+            <w:noWrap/>
+            <w:vAlign w:val="center"/>
+            <w:hideMark/>
+          </w:tcPr>
+          <w:p>
+            <w:pPr>
+              <w:jc w:val="center"/>
+              <w:rPr>
+                <w:rFonts w:ascii="Times New Roman" w:hAnsi="Times New Roman"/>
+                <w:sz w:val="20"/>
+                <w:lang w:val="fr-CH" w:eastAsia="fr-CH"/>
+              </w:rPr>
+            </w:pPr>
+          </w:p>
+        </w:tc>
+        <w:tc>
+          <w:tcPr>
+            <w:tcW w:w="1200" w:type="dxa"/>
+            <w:tcBorders>
+              <w:top w:val="nil"/>
+              <w:left w:val="nil"/>
+              <w:bottom w:val="nil"/>
+              <w:right w:val="nil"/>
+            </w:tcBorders>
+            <w:shd w:val="clear" w:color="auto" w:fill="auto"/>
+            <w:noWrap/>
+            <w:vAlign w:val="center"/>
+            <w:hideMark/>
+          </w:tcPr>
+          <w:p>
+            <w:pPr>
+              <w:jc w:val="center"/>
+              <w:rPr>
+                <w:rFonts w:ascii="Times New Roman" w:hAnsi="Times New Roman"/>
+                <w:sz w:val="20"/>
+                <w:lang w:val="fr-CH" w:eastAsia="fr-CH"/>
+              </w:rPr>
+            </w:pPr>
+          </w:p>
+        </w:tc>
       </w:tr>
       <w:tr>
         <w:trPr>
@@ -6776,6 +8275,76 @@
           <w:tcPr>
             <w:tcW w:w="1200" w:type="dxa"/>
             <w:tcBorders>
+              <w:top w:val="single" w:sz="4" w:space="0" w:color="auto"/>
+              <w:left w:val="single" w:sz="4" w:space="0" w:color="auto"/>
+              <w:bottom w:val="single" w:sz="4" w:space="0" w:color="auto"/>
+              <w:right w:val="single" w:sz="4" w:space="0" w:color="auto"/>
+            </w:tcBorders>
+            <w:shd w:val="clear" w:color="000000" w:fill="00FF00"/>
+            <w:noWrap/>
+            <w:vAlign w:val="center"/>
+            <w:hideMark/>
+          </w:tcPr>
+          <w:p>
+            <w:pPr>
+              <w:jc w:val="center"/>
+              <w:rPr>
+                <w:rFonts w:ascii="Calibri" w:hAnsi="Calibri" w:cs="Calibri"/>
+                <w:sz w:val="22"/>
+                <w:szCs w:val="22"/>
+                <w:lang w:val="fr-CH" w:eastAsia="fr-CH"/>
+              </w:rPr>
+            </w:pPr>
+            <w:r>
+              <w:rPr>
+                <w:rFonts w:ascii="Calibri" w:hAnsi="Calibri" w:cs="Calibri"/>
+                <w:sz w:val="22"/>
+                <w:szCs w:val="22"/>
+                <w:lang w:val="fr-CH" w:eastAsia="fr-CH"/>
+              </w:rPr>
+              <w:t>OK</w:t>
+            </w:r>
+          </w:p>
+        </w:tc>
+        <w:tc>
+          <w:tcPr>
+            <w:tcW w:w="1200" w:type="dxa"/>
+            <w:tcBorders>
+              <w:top w:val="single" w:sz="4" w:space="0" w:color="auto"/>
+              <w:left w:val="single" w:sz="4" w:space="0" w:color="auto"/>
+              <w:bottom w:val="single" w:sz="4" w:space="0" w:color="auto"/>
+              <w:right w:val="single" w:sz="4" w:space="0" w:color="auto"/>
+            </w:tcBorders>
+            <w:shd w:val="clear" w:color="000000" w:fill="00FF00"/>
+            <w:noWrap/>
+            <w:vAlign w:val="center"/>
+            <w:hideMark/>
+          </w:tcPr>
+          <w:p>
+            <w:pPr>
+              <w:jc w:val="center"/>
+              <w:rPr>
+                <w:rFonts w:ascii="Calibri" w:hAnsi="Calibri" w:cs="Calibri"/>
+                <w:sz w:val="22"/>
+                <w:szCs w:val="22"/>
+                <w:lang w:val="fr-CH" w:eastAsia="fr-CH"/>
+              </w:rPr>
+            </w:pPr>
+            <w:r>
+              <w:rPr>
+                <w:rFonts w:ascii="Calibri" w:hAnsi="Calibri" w:cs="Calibri"/>
+                <w:sz w:val="22"/>
+                <w:szCs w:val="22"/>
+                <w:lang w:val="fr-CH" w:eastAsia="fr-CH"/>
+              </w:rPr>
+              <w:t>OK</w:t>
+            </w:r>
+          </w:p>
+        </w:tc>
+        <w:tc>
+          <w:tcPr>
+            <w:tcW w:w="1200" w:type="dxa"/>
+            <w:tcBorders>
               <w:top w:val="nil"/>
               <w:left w:val="nil"/>
               <w:bottom w:val="nil"/>
@@ -6793,6 +8362,56 @@
                 <w:rFonts w:ascii="Calibri" w:hAnsi="Calibri" w:cs="Calibri"/>
                 <w:sz w:val="22"/>
                 <w:szCs w:val="22"/>
+                <w:lang w:val="fr-CH" w:eastAsia="fr-CH"/>
+              </w:rPr>
+            </w:pPr>
+          </w:p>
+        </w:tc>
+        <w:tc>
+          <w:tcPr>
+            <w:tcW w:w="1200" w:type="dxa"/>
+            <w:tcBorders>
+              <w:top w:val="nil"/>
+              <w:left w:val="nil"/>
+              <w:bottom w:val="nil"/>
+              <w:right w:val="nil"/>
+            </w:tcBorders>
+            <w:shd w:val="clear" w:color="auto" w:fill="auto"/>
+            <w:noWrap/>
+            <w:vAlign w:val="center"/>
+            <w:hideMark/>
+          </w:tcPr>
+          <w:p>
+            <w:pPr>
+              <w:jc w:val="center"/>
+              <w:rPr>
+                <w:rFonts w:ascii="Times New Roman" w:hAnsi="Times New Roman"/>
+                <w:sz w:val="20"/>
+                <w:lang w:val="fr-CH" w:eastAsia="fr-CH"/>
+              </w:rPr>
+            </w:pPr>
+          </w:p>
+        </w:tc>
+        <w:tc>
+          <w:tcPr>
+            <w:tcW w:w="1200" w:type="dxa"/>
+            <w:tcBorders>
+              <w:top w:val="nil"/>
+              <w:left w:val="nil"/>
+              <w:bottom w:val="nil"/>
+              <w:right w:val="nil"/>
+            </w:tcBorders>
+            <w:shd w:val="clear" w:color="auto" w:fill="auto"/>
+            <w:noWrap/>
+            <w:vAlign w:val="center"/>
+            <w:hideMark/>
+          </w:tcPr>
+          <w:p>
+            <w:pPr>
+              <w:jc w:val="center"/>
+              <w:rPr>
+                <w:rFonts w:ascii="Times New Roman" w:hAnsi="Times New Roman"/>
+                <w:sz w:val="20"/>
                 <w:lang w:val="fr-CH" w:eastAsia="fr-CH"/>
               </w:rPr>
             </w:pPr>
@@ -7012,6 +8631,76 @@
           <w:tcPr>
             <w:tcW w:w="1200" w:type="dxa"/>
             <w:tcBorders>
+              <w:top w:val="single" w:sz="4" w:space="0" w:color="auto"/>
+              <w:left w:val="single" w:sz="4" w:space="0" w:color="auto"/>
+              <w:bottom w:val="single" w:sz="4" w:space="0" w:color="auto"/>
+              <w:right w:val="single" w:sz="4" w:space="0" w:color="auto"/>
+            </w:tcBorders>
+            <w:shd w:val="clear" w:color="000000" w:fill="00FF00"/>
+            <w:noWrap/>
+            <w:vAlign w:val="center"/>
+            <w:hideMark/>
+          </w:tcPr>
+          <w:p>
+            <w:pPr>
+              <w:jc w:val="center"/>
+              <w:rPr>
+                <w:rFonts w:ascii="Calibri" w:hAnsi="Calibri" w:cs="Calibri"/>
+                <w:sz w:val="22"/>
+                <w:szCs w:val="22"/>
+                <w:lang w:val="fr-CH" w:eastAsia="fr-CH"/>
+              </w:rPr>
+            </w:pPr>
+            <w:r>
+              <w:rPr>
+                <w:rFonts w:ascii="Calibri" w:hAnsi="Calibri" w:cs="Calibri"/>
+                <w:sz w:val="22"/>
+                <w:szCs w:val="22"/>
+                <w:lang w:val="fr-CH" w:eastAsia="fr-CH"/>
+              </w:rPr>
+              <w:t>OK</w:t>
+            </w:r>
+          </w:p>
+        </w:tc>
+        <w:tc>
+          <w:tcPr>
+            <w:tcW w:w="1200" w:type="dxa"/>
+            <w:tcBorders>
+              <w:top w:val="single" w:sz="4" w:space="0" w:color="auto"/>
+              <w:left w:val="single" w:sz="4" w:space="0" w:color="auto"/>
+              <w:bottom w:val="single" w:sz="4" w:space="0" w:color="auto"/>
+              <w:right w:val="single" w:sz="4" w:space="0" w:color="auto"/>
+            </w:tcBorders>
+            <w:shd w:val="clear" w:color="000000" w:fill="00FF00"/>
+            <w:noWrap/>
+            <w:vAlign w:val="center"/>
+            <w:hideMark/>
+          </w:tcPr>
+          <w:p>
+            <w:pPr>
+              <w:jc w:val="center"/>
+              <w:rPr>
+                <w:rFonts w:ascii="Calibri" w:hAnsi="Calibri" w:cs="Calibri"/>
+                <w:sz w:val="22"/>
+                <w:szCs w:val="22"/>
+                <w:lang w:val="fr-CH" w:eastAsia="fr-CH"/>
+              </w:rPr>
+            </w:pPr>
+            <w:r>
+              <w:rPr>
+                <w:rFonts w:ascii="Calibri" w:hAnsi="Calibri" w:cs="Calibri"/>
+                <w:sz w:val="22"/>
+                <w:szCs w:val="22"/>
+                <w:lang w:val="fr-CH" w:eastAsia="fr-CH"/>
+              </w:rPr>
+              <w:t>OK</w:t>
+            </w:r>
+          </w:p>
+        </w:tc>
+        <w:tc>
+          <w:tcPr>
+            <w:tcW w:w="1200" w:type="dxa"/>
+            <w:tcBorders>
               <w:top w:val="nil"/>
               <w:left w:val="nil"/>
               <w:bottom w:val="nil"/>
@@ -7134,17 +8823,1646 @@
             </w:pPr>
           </w:p>
         </w:tc>
+        <w:tc>
+          <w:tcPr>
+            <w:tcW w:w="1200" w:type="dxa"/>
+            <w:tcBorders>
+              <w:top w:val="nil"/>
+              <w:left w:val="nil"/>
+              <w:bottom w:val="nil"/>
+              <w:right w:val="nil"/>
+            </w:tcBorders>
+            <w:shd w:val="clear" w:color="auto" w:fill="auto"/>
+            <w:noWrap/>
+            <w:vAlign w:val="center"/>
+            <w:hideMark/>
+          </w:tcPr>
+          <w:p>
+            <w:pPr>
+              <w:jc w:val="center"/>
+              <w:rPr>
+                <w:rFonts w:ascii="Times New Roman" w:hAnsi="Times New Roman"/>
+                <w:sz w:val="20"/>
+                <w:lang w:val="fr-CH" w:eastAsia="fr-CH"/>
+              </w:rPr>
+            </w:pPr>
+          </w:p>
+        </w:tc>
+        <w:tc>
+          <w:tcPr>
+            <w:tcW w:w="1200" w:type="dxa"/>
+            <w:tcBorders>
+              <w:top w:val="nil"/>
+              <w:left w:val="nil"/>
+              <w:bottom w:val="nil"/>
+              <w:right w:val="nil"/>
+            </w:tcBorders>
+            <w:shd w:val="clear" w:color="auto" w:fill="auto"/>
+            <w:noWrap/>
+            <w:vAlign w:val="center"/>
+            <w:hideMark/>
+          </w:tcPr>
+          <w:p>
+            <w:pPr>
+              <w:jc w:val="center"/>
+              <w:rPr>
+                <w:rFonts w:ascii="Times New Roman" w:hAnsi="Times New Roman"/>
+                <w:sz w:val="20"/>
+                <w:lang w:val="fr-CH" w:eastAsia="fr-CH"/>
+              </w:rPr>
+            </w:pPr>
+          </w:p>
+        </w:tc>
+      </w:tr>
+      <w:tr>
+        <w:trPr>
+          <w:trHeight w:val="300"/>
+        </w:trPr>
+        <w:tc>
+          <w:tcPr>
+            <w:tcW w:w="2040" w:type="dxa"/>
+            <w:tcBorders>
+              <w:top w:val="nil"/>
+              <w:left w:val="single" w:sz="8" w:space="0" w:color="auto"/>
+              <w:bottom w:val="nil"/>
+              <w:right w:val="single" w:sz="8" w:space="0" w:color="auto"/>
+            </w:tcBorders>
+            <w:shd w:val="clear" w:color="auto" w:fill="auto"/>
+            <w:noWrap/>
+            <w:vAlign w:val="bottom"/>
+            <w:hideMark/>
+          </w:tcPr>
+          <w:p>
+            <w:pPr>
+              <w:rPr>
+                <w:rFonts w:ascii="Calibri" w:hAnsi="Calibri" w:cs="Calibri"/>
+                <w:color w:val="000000"/>
+                <w:sz w:val="22"/>
+                <w:szCs w:val="22"/>
+                <w:lang w:val="fr-CH" w:eastAsia="fr-CH"/>
+              </w:rPr>
+            </w:pPr>
+            <w:r>
+              <w:rPr>
+                <w:rFonts w:ascii="Calibri" w:hAnsi="Calibri" w:cs="Calibri"/>
+                <w:color w:val="000000"/>
+                <w:sz w:val="22"/>
+                <w:szCs w:val="22"/>
+                <w:lang w:val="fr-CH" w:eastAsia="fr-CH"/>
+              </w:rPr>
+              <w:t> </w:t>
+            </w:r>
+          </w:p>
+        </w:tc>
+        <w:tc>
+          <w:tcPr>
+            <w:tcW w:w="1200" w:type="dxa"/>
+            <w:tcBorders>
+              <w:top w:val="nil"/>
+              <w:left w:val="nil"/>
+              <w:bottom w:val="nil"/>
+              <w:right w:val="nil"/>
+            </w:tcBorders>
+            <w:shd w:val="clear" w:color="auto" w:fill="auto"/>
+            <w:noWrap/>
+            <w:vAlign w:val="bottom"/>
+            <w:hideMark/>
+          </w:tcPr>
+          <w:p>
+            <w:pPr>
+              <w:rPr>
+                <w:rFonts w:ascii="Calibri" w:hAnsi="Calibri" w:cs="Calibri"/>
+                <w:color w:val="000000"/>
+                <w:sz w:val="22"/>
+                <w:szCs w:val="22"/>
+                <w:lang w:val="fr-CH" w:eastAsia="fr-CH"/>
+              </w:rPr>
+            </w:pPr>
+          </w:p>
+        </w:tc>
+        <w:tc>
+          <w:tcPr>
+            <w:tcW w:w="1200" w:type="dxa"/>
+            <w:tcBorders>
+              <w:top w:val="nil"/>
+              <w:left w:val="nil"/>
+              <w:bottom w:val="nil"/>
+              <w:right w:val="nil"/>
+            </w:tcBorders>
+            <w:shd w:val="clear" w:color="auto" w:fill="auto"/>
+            <w:noWrap/>
+            <w:vAlign w:val="bottom"/>
+            <w:hideMark/>
+          </w:tcPr>
+          <w:p>
+            <w:pPr>
+              <w:rPr>
+                <w:rFonts w:ascii="Times New Roman" w:hAnsi="Times New Roman"/>
+                <w:sz w:val="20"/>
+                <w:lang w:val="fr-CH" w:eastAsia="fr-CH"/>
+              </w:rPr>
+            </w:pPr>
+          </w:p>
+        </w:tc>
+        <w:tc>
+          <w:tcPr>
+            <w:tcW w:w="1200" w:type="dxa"/>
+            <w:tcBorders>
+              <w:top w:val="nil"/>
+              <w:left w:val="nil"/>
+              <w:bottom w:val="nil"/>
+              <w:right w:val="nil"/>
+            </w:tcBorders>
+            <w:shd w:val="clear" w:color="auto" w:fill="auto"/>
+            <w:noWrap/>
+            <w:vAlign w:val="bottom"/>
+            <w:hideMark/>
+          </w:tcPr>
+          <w:p>
+            <w:pPr>
+              <w:rPr>
+                <w:rFonts w:ascii="Times New Roman" w:hAnsi="Times New Roman"/>
+                <w:sz w:val="20"/>
+                <w:lang w:val="fr-CH" w:eastAsia="fr-CH"/>
+              </w:rPr>
+            </w:pPr>
+          </w:p>
+        </w:tc>
+        <w:tc>
+          <w:tcPr>
+            <w:tcW w:w="1200" w:type="dxa"/>
+            <w:tcBorders>
+              <w:top w:val="nil"/>
+              <w:left w:val="nil"/>
+              <w:bottom w:val="nil"/>
+              <w:right w:val="nil"/>
+            </w:tcBorders>
+            <w:shd w:val="clear" w:color="auto" w:fill="auto"/>
+            <w:noWrap/>
+            <w:vAlign w:val="bottom"/>
+            <w:hideMark/>
+          </w:tcPr>
+          <w:p>
+            <w:pPr>
+              <w:rPr>
+                <w:rFonts w:ascii="Times New Roman" w:hAnsi="Times New Roman"/>
+                <w:sz w:val="20"/>
+                <w:lang w:val="fr-CH" w:eastAsia="fr-CH"/>
+              </w:rPr>
+            </w:pPr>
+          </w:p>
+        </w:tc>
+        <w:tc>
+          <w:tcPr>
+            <w:tcW w:w="1200" w:type="dxa"/>
+            <w:tcBorders>
+              <w:top w:val="nil"/>
+              <w:left w:val="nil"/>
+              <w:bottom w:val="nil"/>
+              <w:right w:val="nil"/>
+            </w:tcBorders>
+            <w:shd w:val="clear" w:color="auto" w:fill="auto"/>
+            <w:noWrap/>
+            <w:vAlign w:val="bottom"/>
+            <w:hideMark/>
+          </w:tcPr>
+          <w:p>
+            <w:pPr>
+              <w:rPr>
+                <w:rFonts w:ascii="Times New Roman" w:hAnsi="Times New Roman"/>
+                <w:sz w:val="20"/>
+                <w:lang w:val="fr-CH" w:eastAsia="fr-CH"/>
+              </w:rPr>
+            </w:pPr>
+          </w:p>
+        </w:tc>
+        <w:tc>
+          <w:tcPr>
+            <w:tcW w:w="1200" w:type="dxa"/>
+            <w:tcBorders>
+              <w:top w:val="nil"/>
+              <w:left w:val="nil"/>
+              <w:bottom w:val="nil"/>
+              <w:right w:val="nil"/>
+            </w:tcBorders>
+            <w:shd w:val="clear" w:color="auto" w:fill="auto"/>
+            <w:noWrap/>
+            <w:vAlign w:val="bottom"/>
+            <w:hideMark/>
+          </w:tcPr>
+          <w:p>
+            <w:pPr>
+              <w:rPr>
+                <w:rFonts w:ascii="Times New Roman" w:hAnsi="Times New Roman"/>
+                <w:sz w:val="20"/>
+                <w:lang w:val="fr-CH" w:eastAsia="fr-CH"/>
+              </w:rPr>
+            </w:pPr>
+          </w:p>
+        </w:tc>
+        <w:tc>
+          <w:tcPr>
+            <w:tcW w:w="1200" w:type="dxa"/>
+            <w:tcBorders>
+              <w:top w:val="nil"/>
+              <w:left w:val="nil"/>
+              <w:bottom w:val="nil"/>
+              <w:right w:val="nil"/>
+            </w:tcBorders>
+            <w:shd w:val="clear" w:color="auto" w:fill="auto"/>
+            <w:noWrap/>
+            <w:vAlign w:val="bottom"/>
+            <w:hideMark/>
+          </w:tcPr>
+          <w:p>
+            <w:pPr>
+              <w:rPr>
+                <w:rFonts w:ascii="Times New Roman" w:hAnsi="Times New Roman"/>
+                <w:sz w:val="20"/>
+                <w:lang w:val="fr-CH" w:eastAsia="fr-CH"/>
+              </w:rPr>
+            </w:pPr>
+          </w:p>
+        </w:tc>
+        <w:tc>
+          <w:tcPr>
+            <w:tcW w:w="1200" w:type="dxa"/>
+            <w:tcBorders>
+              <w:top w:val="nil"/>
+              <w:left w:val="nil"/>
+              <w:bottom w:val="nil"/>
+              <w:right w:val="nil"/>
+            </w:tcBorders>
+            <w:shd w:val="clear" w:color="auto" w:fill="auto"/>
+            <w:noWrap/>
+            <w:vAlign w:val="bottom"/>
+            <w:hideMark/>
+          </w:tcPr>
+          <w:p>
+            <w:pPr>
+              <w:rPr>
+                <w:rFonts w:ascii="Times New Roman" w:hAnsi="Times New Roman"/>
+                <w:sz w:val="20"/>
+                <w:lang w:val="fr-CH" w:eastAsia="fr-CH"/>
+              </w:rPr>
+            </w:pPr>
+          </w:p>
+        </w:tc>
+        <w:tc>
+          <w:tcPr>
+            <w:tcW w:w="1200" w:type="dxa"/>
+            <w:tcBorders>
+              <w:top w:val="nil"/>
+              <w:left w:val="nil"/>
+              <w:bottom w:val="nil"/>
+              <w:right w:val="nil"/>
+            </w:tcBorders>
+            <w:shd w:val="clear" w:color="auto" w:fill="auto"/>
+            <w:noWrap/>
+            <w:vAlign w:val="bottom"/>
+            <w:hideMark/>
+          </w:tcPr>
+          <w:p>
+            <w:pPr>
+              <w:rPr>
+                <w:rFonts w:ascii="Times New Roman" w:hAnsi="Times New Roman"/>
+                <w:sz w:val="20"/>
+                <w:lang w:val="fr-CH" w:eastAsia="fr-CH"/>
+              </w:rPr>
+            </w:pPr>
+          </w:p>
+        </w:tc>
+        <w:tc>
+          <w:tcPr>
+            <w:tcW w:w="1200" w:type="dxa"/>
+            <w:tcBorders>
+              <w:top w:val="nil"/>
+              <w:left w:val="nil"/>
+              <w:bottom w:val="nil"/>
+              <w:right w:val="nil"/>
+            </w:tcBorders>
+            <w:shd w:val="clear" w:color="auto" w:fill="auto"/>
+            <w:noWrap/>
+            <w:vAlign w:val="bottom"/>
+            <w:hideMark/>
+          </w:tcPr>
+          <w:p>
+            <w:pPr>
+              <w:rPr>
+                <w:rFonts w:ascii="Times New Roman" w:hAnsi="Times New Roman"/>
+                <w:sz w:val="20"/>
+                <w:lang w:val="fr-CH" w:eastAsia="fr-CH"/>
+              </w:rPr>
+            </w:pPr>
+          </w:p>
+        </w:tc>
+        <w:tc>
+          <w:tcPr>
+            <w:tcW w:w="1200" w:type="dxa"/>
+            <w:tcBorders>
+              <w:top w:val="nil"/>
+              <w:left w:val="nil"/>
+              <w:bottom w:val="nil"/>
+              <w:right w:val="nil"/>
+            </w:tcBorders>
+            <w:shd w:val="clear" w:color="auto" w:fill="auto"/>
+            <w:noWrap/>
+            <w:vAlign w:val="bottom"/>
+            <w:hideMark/>
+          </w:tcPr>
+          <w:p>
+            <w:pPr>
+              <w:rPr>
+                <w:rFonts w:ascii="Times New Roman" w:hAnsi="Times New Roman"/>
+                <w:sz w:val="20"/>
+                <w:lang w:val="fr-CH" w:eastAsia="fr-CH"/>
+              </w:rPr>
+            </w:pPr>
+          </w:p>
+        </w:tc>
+      </w:tr>
+      <w:tr>
+        <w:trPr>
+          <w:trHeight w:val="300"/>
+        </w:trPr>
+        <w:tc>
+          <w:tcPr>
+            <w:tcW w:w="2040" w:type="dxa"/>
+            <w:tcBorders>
+              <w:top w:val="nil"/>
+              <w:left w:val="single" w:sz="8" w:space="0" w:color="auto"/>
+              <w:bottom w:val="nil"/>
+              <w:right w:val="single" w:sz="8" w:space="0" w:color="auto"/>
+            </w:tcBorders>
+            <w:shd w:val="clear" w:color="auto" w:fill="auto"/>
+            <w:hideMark/>
+          </w:tcPr>
+          <w:p>
+            <w:pPr>
+              <w:jc w:val="center"/>
+              <w:rPr>
+                <w:rFonts w:ascii="Calibri" w:hAnsi="Calibri" w:cs="Calibri"/>
+                <w:color w:val="000000"/>
+                <w:sz w:val="22"/>
+                <w:szCs w:val="22"/>
+                <w:lang w:val="fr-CH" w:eastAsia="fr-CH"/>
+              </w:rPr>
+            </w:pPr>
+            <w:r>
+              <w:rPr>
+                <w:rFonts w:ascii="Calibri" w:hAnsi="Calibri" w:cs="Calibri"/>
+                <w:color w:val="000000"/>
+                <w:sz w:val="22"/>
+                <w:szCs w:val="22"/>
+                <w:lang w:val="fr-CH" w:eastAsia="fr-CH"/>
+              </w:rPr>
+              <w:t> </w:t>
+            </w:r>
+          </w:p>
+        </w:tc>
+        <w:tc>
+          <w:tcPr>
+            <w:tcW w:w="1200" w:type="dxa"/>
+            <w:tcBorders>
+              <w:top w:val="nil"/>
+              <w:left w:val="nil"/>
+              <w:bottom w:val="nil"/>
+              <w:right w:val="nil"/>
+            </w:tcBorders>
+            <w:shd w:val="clear" w:color="auto" w:fill="auto"/>
+            <w:noWrap/>
+            <w:vAlign w:val="center"/>
+            <w:hideMark/>
+          </w:tcPr>
+          <w:p>
+            <w:pPr>
+              <w:jc w:val="center"/>
+              <w:rPr>
+                <w:rFonts w:ascii="Calibri" w:hAnsi="Calibri" w:cs="Calibri"/>
+                <w:color w:val="000000"/>
+                <w:sz w:val="22"/>
+                <w:szCs w:val="22"/>
+                <w:lang w:val="fr-CH" w:eastAsia="fr-CH"/>
+              </w:rPr>
+            </w:pPr>
+          </w:p>
+        </w:tc>
+        <w:tc>
+          <w:tcPr>
+            <w:tcW w:w="1200" w:type="dxa"/>
+            <w:tcBorders>
+              <w:top w:val="nil"/>
+              <w:left w:val="nil"/>
+              <w:bottom w:val="nil"/>
+              <w:right w:val="nil"/>
+            </w:tcBorders>
+            <w:shd w:val="clear" w:color="auto" w:fill="auto"/>
+            <w:noWrap/>
+            <w:vAlign w:val="center"/>
+            <w:hideMark/>
+          </w:tcPr>
+          <w:p>
+            <w:pPr>
+              <w:jc w:val="center"/>
+              <w:rPr>
+                <w:rFonts w:ascii="Times New Roman" w:hAnsi="Times New Roman"/>
+                <w:sz w:val="20"/>
+                <w:lang w:val="fr-CH" w:eastAsia="fr-CH"/>
+              </w:rPr>
+            </w:pPr>
+          </w:p>
+        </w:tc>
+        <w:tc>
+          <w:tcPr>
+            <w:tcW w:w="1200" w:type="dxa"/>
+            <w:tcBorders>
+              <w:top w:val="nil"/>
+              <w:left w:val="nil"/>
+              <w:bottom w:val="nil"/>
+              <w:right w:val="nil"/>
+            </w:tcBorders>
+            <w:shd w:val="clear" w:color="auto" w:fill="auto"/>
+            <w:noWrap/>
+            <w:vAlign w:val="center"/>
+            <w:hideMark/>
+          </w:tcPr>
+          <w:p>
+            <w:pPr>
+              <w:jc w:val="center"/>
+              <w:rPr>
+                <w:rFonts w:ascii="Times New Roman" w:hAnsi="Times New Roman"/>
+                <w:sz w:val="20"/>
+                <w:lang w:val="fr-CH" w:eastAsia="fr-CH"/>
+              </w:rPr>
+            </w:pPr>
+          </w:p>
+        </w:tc>
+        <w:tc>
+          <w:tcPr>
+            <w:tcW w:w="1200" w:type="dxa"/>
+            <w:tcBorders>
+              <w:top w:val="nil"/>
+              <w:left w:val="nil"/>
+              <w:bottom w:val="nil"/>
+              <w:right w:val="nil"/>
+            </w:tcBorders>
+            <w:shd w:val="clear" w:color="auto" w:fill="auto"/>
+            <w:noWrap/>
+            <w:vAlign w:val="center"/>
+            <w:hideMark/>
+          </w:tcPr>
+          <w:p>
+            <w:pPr>
+              <w:jc w:val="center"/>
+              <w:rPr>
+                <w:rFonts w:ascii="Times New Roman" w:hAnsi="Times New Roman"/>
+                <w:sz w:val="20"/>
+                <w:lang w:val="fr-CH" w:eastAsia="fr-CH"/>
+              </w:rPr>
+            </w:pPr>
+          </w:p>
+        </w:tc>
+        <w:tc>
+          <w:tcPr>
+            <w:tcW w:w="1200" w:type="dxa"/>
+            <w:tcBorders>
+              <w:top w:val="nil"/>
+              <w:left w:val="nil"/>
+              <w:bottom w:val="nil"/>
+              <w:right w:val="nil"/>
+            </w:tcBorders>
+            <w:shd w:val="clear" w:color="auto" w:fill="auto"/>
+            <w:noWrap/>
+            <w:vAlign w:val="center"/>
+            <w:hideMark/>
+          </w:tcPr>
+          <w:p>
+            <w:pPr>
+              <w:jc w:val="center"/>
+              <w:rPr>
+                <w:rFonts w:ascii="Times New Roman" w:hAnsi="Times New Roman"/>
+                <w:sz w:val="20"/>
+                <w:lang w:val="fr-CH" w:eastAsia="fr-CH"/>
+              </w:rPr>
+            </w:pPr>
+          </w:p>
+        </w:tc>
+        <w:tc>
+          <w:tcPr>
+            <w:tcW w:w="1200" w:type="dxa"/>
+            <w:tcBorders>
+              <w:top w:val="nil"/>
+              <w:left w:val="nil"/>
+              <w:bottom w:val="nil"/>
+              <w:right w:val="nil"/>
+            </w:tcBorders>
+            <w:shd w:val="clear" w:color="auto" w:fill="auto"/>
+            <w:noWrap/>
+            <w:vAlign w:val="center"/>
+            <w:hideMark/>
+          </w:tcPr>
+          <w:p>
+            <w:pPr>
+              <w:jc w:val="center"/>
+              <w:rPr>
+                <w:rFonts w:ascii="Times New Roman" w:hAnsi="Times New Roman"/>
+                <w:sz w:val="20"/>
+                <w:lang w:val="fr-CH" w:eastAsia="fr-CH"/>
+              </w:rPr>
+            </w:pPr>
+          </w:p>
+        </w:tc>
+        <w:tc>
+          <w:tcPr>
+            <w:tcW w:w="1200" w:type="dxa"/>
+            <w:tcBorders>
+              <w:top w:val="nil"/>
+              <w:left w:val="nil"/>
+              <w:bottom w:val="nil"/>
+              <w:right w:val="nil"/>
+            </w:tcBorders>
+            <w:shd w:val="clear" w:color="auto" w:fill="auto"/>
+            <w:noWrap/>
+            <w:vAlign w:val="center"/>
+            <w:hideMark/>
+          </w:tcPr>
+          <w:p>
+            <w:pPr>
+              <w:jc w:val="center"/>
+              <w:rPr>
+                <w:rFonts w:ascii="Times New Roman" w:hAnsi="Times New Roman"/>
+                <w:sz w:val="20"/>
+                <w:lang w:val="fr-CH" w:eastAsia="fr-CH"/>
+              </w:rPr>
+            </w:pPr>
+          </w:p>
+        </w:tc>
+        <w:tc>
+          <w:tcPr>
+            <w:tcW w:w="1200" w:type="dxa"/>
+            <w:tcBorders>
+              <w:top w:val="nil"/>
+              <w:left w:val="nil"/>
+              <w:bottom w:val="nil"/>
+              <w:right w:val="nil"/>
+            </w:tcBorders>
+            <w:shd w:val="clear" w:color="auto" w:fill="auto"/>
+            <w:noWrap/>
+            <w:vAlign w:val="center"/>
+            <w:hideMark/>
+          </w:tcPr>
+          <w:p>
+            <w:pPr>
+              <w:jc w:val="center"/>
+              <w:rPr>
+                <w:rFonts w:ascii="Times New Roman" w:hAnsi="Times New Roman"/>
+                <w:sz w:val="20"/>
+                <w:lang w:val="fr-CH" w:eastAsia="fr-CH"/>
+              </w:rPr>
+            </w:pPr>
+          </w:p>
+        </w:tc>
+        <w:tc>
+          <w:tcPr>
+            <w:tcW w:w="1200" w:type="dxa"/>
+            <w:tcBorders>
+              <w:top w:val="nil"/>
+              <w:left w:val="nil"/>
+              <w:bottom w:val="nil"/>
+              <w:right w:val="nil"/>
+            </w:tcBorders>
+            <w:shd w:val="clear" w:color="auto" w:fill="auto"/>
+            <w:noWrap/>
+            <w:vAlign w:val="center"/>
+            <w:hideMark/>
+          </w:tcPr>
+          <w:p>
+            <w:pPr>
+              <w:jc w:val="center"/>
+              <w:rPr>
+                <w:rFonts w:ascii="Times New Roman" w:hAnsi="Times New Roman"/>
+                <w:sz w:val="20"/>
+                <w:lang w:val="fr-CH" w:eastAsia="fr-CH"/>
+              </w:rPr>
+            </w:pPr>
+          </w:p>
+        </w:tc>
+        <w:tc>
+          <w:tcPr>
+            <w:tcW w:w="1200" w:type="dxa"/>
+            <w:tcBorders>
+              <w:top w:val="nil"/>
+              <w:left w:val="nil"/>
+              <w:bottom w:val="nil"/>
+              <w:right w:val="nil"/>
+            </w:tcBorders>
+            <w:shd w:val="clear" w:color="auto" w:fill="auto"/>
+            <w:noWrap/>
+            <w:vAlign w:val="center"/>
+            <w:hideMark/>
+          </w:tcPr>
+          <w:p>
+            <w:pPr>
+              <w:jc w:val="center"/>
+              <w:rPr>
+                <w:rFonts w:ascii="Times New Roman" w:hAnsi="Times New Roman"/>
+                <w:sz w:val="20"/>
+                <w:lang w:val="fr-CH" w:eastAsia="fr-CH"/>
+              </w:rPr>
+            </w:pPr>
+          </w:p>
+        </w:tc>
+        <w:tc>
+          <w:tcPr>
+            <w:tcW w:w="1200" w:type="dxa"/>
+            <w:tcBorders>
+              <w:top w:val="nil"/>
+              <w:left w:val="nil"/>
+              <w:bottom w:val="nil"/>
+              <w:right w:val="nil"/>
+            </w:tcBorders>
+            <w:shd w:val="clear" w:color="auto" w:fill="auto"/>
+            <w:noWrap/>
+            <w:vAlign w:val="center"/>
+            <w:hideMark/>
+          </w:tcPr>
+          <w:p>
+            <w:pPr>
+              <w:jc w:val="center"/>
+              <w:rPr>
+                <w:rFonts w:ascii="Times New Roman" w:hAnsi="Times New Roman"/>
+                <w:sz w:val="20"/>
+                <w:lang w:val="fr-CH" w:eastAsia="fr-CH"/>
+              </w:rPr>
+            </w:pPr>
+          </w:p>
+        </w:tc>
+      </w:tr>
+      <w:tr>
+        <w:trPr>
+          <w:trHeight w:val="300"/>
+        </w:trPr>
+        <w:tc>
+          <w:tcPr>
+            <w:tcW w:w="2040" w:type="dxa"/>
+            <w:tcBorders>
+              <w:top w:val="nil"/>
+              <w:left w:val="single" w:sz="8" w:space="0" w:color="auto"/>
+              <w:bottom w:val="nil"/>
+              <w:right w:val="single" w:sz="8" w:space="0" w:color="auto"/>
+            </w:tcBorders>
+            <w:shd w:val="clear" w:color="auto" w:fill="auto"/>
+            <w:hideMark/>
+          </w:tcPr>
+          <w:p>
+            <w:pPr>
+              <w:jc w:val="center"/>
+              <w:rPr>
+                <w:rFonts w:ascii="Calibri" w:hAnsi="Calibri" w:cs="Calibri"/>
+                <w:color w:val="000000"/>
+                <w:sz w:val="22"/>
+                <w:szCs w:val="22"/>
+                <w:lang w:val="fr-CH" w:eastAsia="fr-CH"/>
+              </w:rPr>
+            </w:pPr>
+            <w:r>
+              <w:rPr>
+                <w:rFonts w:ascii="Calibri" w:hAnsi="Calibri" w:cs="Calibri"/>
+                <w:color w:val="000000"/>
+                <w:sz w:val="22"/>
+                <w:szCs w:val="22"/>
+                <w:lang w:val="fr-CH" w:eastAsia="fr-CH"/>
+              </w:rPr>
+              <w:t> </w:t>
+            </w:r>
+          </w:p>
+        </w:tc>
+        <w:tc>
+          <w:tcPr>
+            <w:tcW w:w="1200" w:type="dxa"/>
+            <w:tcBorders>
+              <w:top w:val="nil"/>
+              <w:left w:val="nil"/>
+              <w:bottom w:val="nil"/>
+              <w:right w:val="nil"/>
+            </w:tcBorders>
+            <w:shd w:val="clear" w:color="auto" w:fill="auto"/>
+            <w:noWrap/>
+            <w:vAlign w:val="center"/>
+            <w:hideMark/>
+          </w:tcPr>
+          <w:p>
+            <w:pPr>
+              <w:jc w:val="center"/>
+              <w:rPr>
+                <w:rFonts w:ascii="Calibri" w:hAnsi="Calibri" w:cs="Calibri"/>
+                <w:color w:val="000000"/>
+                <w:sz w:val="22"/>
+                <w:szCs w:val="22"/>
+                <w:lang w:val="fr-CH" w:eastAsia="fr-CH"/>
+              </w:rPr>
+            </w:pPr>
+          </w:p>
+        </w:tc>
+        <w:tc>
+          <w:tcPr>
+            <w:tcW w:w="1200" w:type="dxa"/>
+            <w:tcBorders>
+              <w:top w:val="nil"/>
+              <w:left w:val="nil"/>
+              <w:bottom w:val="nil"/>
+              <w:right w:val="nil"/>
+            </w:tcBorders>
+            <w:shd w:val="clear" w:color="auto" w:fill="auto"/>
+            <w:noWrap/>
+            <w:vAlign w:val="center"/>
+            <w:hideMark/>
+          </w:tcPr>
+          <w:p>
+            <w:pPr>
+              <w:jc w:val="center"/>
+              <w:rPr>
+                <w:rFonts w:ascii="Times New Roman" w:hAnsi="Times New Roman"/>
+                <w:sz w:val="20"/>
+                <w:lang w:val="fr-CH" w:eastAsia="fr-CH"/>
+              </w:rPr>
+            </w:pPr>
+          </w:p>
+        </w:tc>
+        <w:tc>
+          <w:tcPr>
+            <w:tcW w:w="1200" w:type="dxa"/>
+            <w:tcBorders>
+              <w:top w:val="nil"/>
+              <w:left w:val="nil"/>
+              <w:bottom w:val="nil"/>
+              <w:right w:val="nil"/>
+            </w:tcBorders>
+            <w:shd w:val="clear" w:color="auto" w:fill="auto"/>
+            <w:noWrap/>
+            <w:vAlign w:val="center"/>
+            <w:hideMark/>
+          </w:tcPr>
+          <w:p>
+            <w:pPr>
+              <w:jc w:val="center"/>
+              <w:rPr>
+                <w:rFonts w:ascii="Times New Roman" w:hAnsi="Times New Roman"/>
+                <w:sz w:val="20"/>
+                <w:lang w:val="fr-CH" w:eastAsia="fr-CH"/>
+              </w:rPr>
+            </w:pPr>
+          </w:p>
+        </w:tc>
+        <w:tc>
+          <w:tcPr>
+            <w:tcW w:w="1200" w:type="dxa"/>
+            <w:tcBorders>
+              <w:top w:val="nil"/>
+              <w:left w:val="nil"/>
+              <w:bottom w:val="nil"/>
+              <w:right w:val="nil"/>
+            </w:tcBorders>
+            <w:shd w:val="clear" w:color="auto" w:fill="auto"/>
+            <w:noWrap/>
+            <w:vAlign w:val="center"/>
+            <w:hideMark/>
+          </w:tcPr>
+          <w:p>
+            <w:pPr>
+              <w:jc w:val="center"/>
+              <w:rPr>
+                <w:rFonts w:ascii="Times New Roman" w:hAnsi="Times New Roman"/>
+                <w:sz w:val="20"/>
+                <w:lang w:val="fr-CH" w:eastAsia="fr-CH"/>
+              </w:rPr>
+            </w:pPr>
+          </w:p>
+        </w:tc>
+        <w:tc>
+          <w:tcPr>
+            <w:tcW w:w="1200" w:type="dxa"/>
+            <w:tcBorders>
+              <w:top w:val="nil"/>
+              <w:left w:val="nil"/>
+              <w:bottom w:val="nil"/>
+              <w:right w:val="nil"/>
+            </w:tcBorders>
+            <w:shd w:val="clear" w:color="auto" w:fill="auto"/>
+            <w:noWrap/>
+            <w:vAlign w:val="center"/>
+            <w:hideMark/>
+          </w:tcPr>
+          <w:p>
+            <w:pPr>
+              <w:jc w:val="center"/>
+              <w:rPr>
+                <w:rFonts w:ascii="Times New Roman" w:hAnsi="Times New Roman"/>
+                <w:sz w:val="20"/>
+                <w:lang w:val="fr-CH" w:eastAsia="fr-CH"/>
+              </w:rPr>
+            </w:pPr>
+          </w:p>
+        </w:tc>
+        <w:tc>
+          <w:tcPr>
+            <w:tcW w:w="1200" w:type="dxa"/>
+            <w:tcBorders>
+              <w:top w:val="nil"/>
+              <w:left w:val="nil"/>
+              <w:bottom w:val="nil"/>
+              <w:right w:val="nil"/>
+            </w:tcBorders>
+            <w:shd w:val="clear" w:color="auto" w:fill="auto"/>
+            <w:noWrap/>
+            <w:vAlign w:val="center"/>
+            <w:hideMark/>
+          </w:tcPr>
+          <w:p>
+            <w:pPr>
+              <w:jc w:val="center"/>
+              <w:rPr>
+                <w:rFonts w:ascii="Times New Roman" w:hAnsi="Times New Roman"/>
+                <w:sz w:val="20"/>
+                <w:lang w:val="fr-CH" w:eastAsia="fr-CH"/>
+              </w:rPr>
+            </w:pPr>
+          </w:p>
+        </w:tc>
+        <w:tc>
+          <w:tcPr>
+            <w:tcW w:w="1200" w:type="dxa"/>
+            <w:tcBorders>
+              <w:top w:val="nil"/>
+              <w:left w:val="nil"/>
+              <w:bottom w:val="nil"/>
+              <w:right w:val="nil"/>
+            </w:tcBorders>
+            <w:shd w:val="clear" w:color="auto" w:fill="auto"/>
+            <w:noWrap/>
+            <w:vAlign w:val="center"/>
+            <w:hideMark/>
+          </w:tcPr>
+          <w:p>
+            <w:pPr>
+              <w:jc w:val="center"/>
+              <w:rPr>
+                <w:rFonts w:ascii="Times New Roman" w:hAnsi="Times New Roman"/>
+                <w:sz w:val="20"/>
+                <w:lang w:val="fr-CH" w:eastAsia="fr-CH"/>
+              </w:rPr>
+            </w:pPr>
+          </w:p>
+        </w:tc>
+        <w:tc>
+          <w:tcPr>
+            <w:tcW w:w="1200" w:type="dxa"/>
+            <w:tcBorders>
+              <w:top w:val="nil"/>
+              <w:left w:val="nil"/>
+              <w:bottom w:val="nil"/>
+              <w:right w:val="nil"/>
+            </w:tcBorders>
+            <w:shd w:val="clear" w:color="auto" w:fill="auto"/>
+            <w:noWrap/>
+            <w:vAlign w:val="center"/>
+            <w:hideMark/>
+          </w:tcPr>
+          <w:p>
+            <w:pPr>
+              <w:jc w:val="center"/>
+              <w:rPr>
+                <w:rFonts w:ascii="Times New Roman" w:hAnsi="Times New Roman"/>
+                <w:sz w:val="20"/>
+                <w:lang w:val="fr-CH" w:eastAsia="fr-CH"/>
+              </w:rPr>
+            </w:pPr>
+          </w:p>
+        </w:tc>
+        <w:tc>
+          <w:tcPr>
+            <w:tcW w:w="1200" w:type="dxa"/>
+            <w:tcBorders>
+              <w:top w:val="nil"/>
+              <w:left w:val="nil"/>
+              <w:bottom w:val="nil"/>
+              <w:right w:val="nil"/>
+            </w:tcBorders>
+            <w:shd w:val="clear" w:color="auto" w:fill="auto"/>
+            <w:noWrap/>
+            <w:vAlign w:val="center"/>
+            <w:hideMark/>
+          </w:tcPr>
+          <w:p>
+            <w:pPr>
+              <w:jc w:val="center"/>
+              <w:rPr>
+                <w:rFonts w:ascii="Times New Roman" w:hAnsi="Times New Roman"/>
+                <w:sz w:val="20"/>
+                <w:lang w:val="fr-CH" w:eastAsia="fr-CH"/>
+              </w:rPr>
+            </w:pPr>
+          </w:p>
+        </w:tc>
+        <w:tc>
+          <w:tcPr>
+            <w:tcW w:w="1200" w:type="dxa"/>
+            <w:tcBorders>
+              <w:top w:val="nil"/>
+              <w:left w:val="nil"/>
+              <w:bottom w:val="nil"/>
+              <w:right w:val="nil"/>
+            </w:tcBorders>
+            <w:shd w:val="clear" w:color="auto" w:fill="auto"/>
+            <w:noWrap/>
+            <w:vAlign w:val="center"/>
+            <w:hideMark/>
+          </w:tcPr>
+          <w:p>
+            <w:pPr>
+              <w:jc w:val="center"/>
+              <w:rPr>
+                <w:rFonts w:ascii="Times New Roman" w:hAnsi="Times New Roman"/>
+                <w:sz w:val="20"/>
+                <w:lang w:val="fr-CH" w:eastAsia="fr-CH"/>
+              </w:rPr>
+            </w:pPr>
+          </w:p>
+        </w:tc>
+        <w:tc>
+          <w:tcPr>
+            <w:tcW w:w="1200" w:type="dxa"/>
+            <w:tcBorders>
+              <w:top w:val="nil"/>
+              <w:left w:val="nil"/>
+              <w:bottom w:val="nil"/>
+              <w:right w:val="nil"/>
+            </w:tcBorders>
+            <w:shd w:val="clear" w:color="auto" w:fill="auto"/>
+            <w:noWrap/>
+            <w:vAlign w:val="center"/>
+            <w:hideMark/>
+          </w:tcPr>
+          <w:p>
+            <w:pPr>
+              <w:jc w:val="center"/>
+              <w:rPr>
+                <w:rFonts w:ascii="Times New Roman" w:hAnsi="Times New Roman"/>
+                <w:sz w:val="20"/>
+                <w:lang w:val="fr-CH" w:eastAsia="fr-CH"/>
+              </w:rPr>
+            </w:pPr>
+          </w:p>
+        </w:tc>
+      </w:tr>
+      <w:tr>
+        <w:trPr>
+          <w:trHeight w:val="300"/>
+        </w:trPr>
+        <w:tc>
+          <w:tcPr>
+            <w:tcW w:w="2040" w:type="dxa"/>
+            <w:tcBorders>
+              <w:top w:val="nil"/>
+              <w:left w:val="single" w:sz="8" w:space="0" w:color="auto"/>
+              <w:bottom w:val="nil"/>
+              <w:right w:val="single" w:sz="8" w:space="0" w:color="auto"/>
+            </w:tcBorders>
+            <w:shd w:val="clear" w:color="auto" w:fill="auto"/>
+            <w:hideMark/>
+          </w:tcPr>
+          <w:p>
+            <w:pPr>
+              <w:jc w:val="center"/>
+              <w:rPr>
+                <w:rFonts w:ascii="Calibri" w:hAnsi="Calibri" w:cs="Calibri"/>
+                <w:color w:val="000000"/>
+                <w:sz w:val="22"/>
+                <w:szCs w:val="22"/>
+                <w:lang w:val="fr-CH" w:eastAsia="fr-CH"/>
+              </w:rPr>
+            </w:pPr>
+            <w:r>
+              <w:rPr>
+                <w:rFonts w:ascii="Calibri" w:hAnsi="Calibri" w:cs="Calibri"/>
+                <w:color w:val="000000"/>
+                <w:sz w:val="22"/>
+                <w:szCs w:val="22"/>
+                <w:lang w:val="fr-CH" w:eastAsia="fr-CH"/>
+              </w:rPr>
+              <w:t> </w:t>
+            </w:r>
+          </w:p>
+        </w:tc>
+        <w:tc>
+          <w:tcPr>
+            <w:tcW w:w="1200" w:type="dxa"/>
+            <w:tcBorders>
+              <w:top w:val="nil"/>
+              <w:left w:val="nil"/>
+              <w:bottom w:val="nil"/>
+              <w:right w:val="nil"/>
+            </w:tcBorders>
+            <w:shd w:val="clear" w:color="auto" w:fill="auto"/>
+            <w:noWrap/>
+            <w:vAlign w:val="center"/>
+            <w:hideMark/>
+          </w:tcPr>
+          <w:p>
+            <w:pPr>
+              <w:jc w:val="center"/>
+              <w:rPr>
+                <w:rFonts w:ascii="Calibri" w:hAnsi="Calibri" w:cs="Calibri"/>
+                <w:color w:val="000000"/>
+                <w:sz w:val="22"/>
+                <w:szCs w:val="22"/>
+                <w:lang w:val="fr-CH" w:eastAsia="fr-CH"/>
+              </w:rPr>
+            </w:pPr>
+          </w:p>
+        </w:tc>
+        <w:tc>
+          <w:tcPr>
+            <w:tcW w:w="1200" w:type="dxa"/>
+            <w:tcBorders>
+              <w:top w:val="nil"/>
+              <w:left w:val="nil"/>
+              <w:bottom w:val="nil"/>
+              <w:right w:val="nil"/>
+            </w:tcBorders>
+            <w:shd w:val="clear" w:color="auto" w:fill="auto"/>
+            <w:noWrap/>
+            <w:vAlign w:val="center"/>
+            <w:hideMark/>
+          </w:tcPr>
+          <w:p>
+            <w:pPr>
+              <w:jc w:val="center"/>
+              <w:rPr>
+                <w:rFonts w:ascii="Times New Roman" w:hAnsi="Times New Roman"/>
+                <w:sz w:val="20"/>
+                <w:lang w:val="fr-CH" w:eastAsia="fr-CH"/>
+              </w:rPr>
+            </w:pPr>
+          </w:p>
+        </w:tc>
+        <w:tc>
+          <w:tcPr>
+            <w:tcW w:w="1200" w:type="dxa"/>
+            <w:tcBorders>
+              <w:top w:val="nil"/>
+              <w:left w:val="nil"/>
+              <w:bottom w:val="nil"/>
+              <w:right w:val="nil"/>
+            </w:tcBorders>
+            <w:shd w:val="clear" w:color="auto" w:fill="auto"/>
+            <w:noWrap/>
+            <w:vAlign w:val="center"/>
+            <w:hideMark/>
+          </w:tcPr>
+          <w:p>
+            <w:pPr>
+              <w:jc w:val="center"/>
+              <w:rPr>
+                <w:rFonts w:ascii="Times New Roman" w:hAnsi="Times New Roman"/>
+                <w:sz w:val="20"/>
+                <w:lang w:val="fr-CH" w:eastAsia="fr-CH"/>
+              </w:rPr>
+            </w:pPr>
+          </w:p>
+        </w:tc>
+        <w:tc>
+          <w:tcPr>
+            <w:tcW w:w="1200" w:type="dxa"/>
+            <w:tcBorders>
+              <w:top w:val="nil"/>
+              <w:left w:val="nil"/>
+              <w:bottom w:val="nil"/>
+              <w:right w:val="nil"/>
+            </w:tcBorders>
+            <w:shd w:val="clear" w:color="auto" w:fill="auto"/>
+            <w:noWrap/>
+            <w:vAlign w:val="center"/>
+            <w:hideMark/>
+          </w:tcPr>
+          <w:p>
+            <w:pPr>
+              <w:jc w:val="center"/>
+              <w:rPr>
+                <w:rFonts w:ascii="Times New Roman" w:hAnsi="Times New Roman"/>
+                <w:sz w:val="20"/>
+                <w:lang w:val="fr-CH" w:eastAsia="fr-CH"/>
+              </w:rPr>
+            </w:pPr>
+          </w:p>
+        </w:tc>
+        <w:tc>
+          <w:tcPr>
+            <w:tcW w:w="1200" w:type="dxa"/>
+            <w:tcBorders>
+              <w:top w:val="nil"/>
+              <w:left w:val="nil"/>
+              <w:bottom w:val="nil"/>
+              <w:right w:val="nil"/>
+            </w:tcBorders>
+            <w:shd w:val="clear" w:color="auto" w:fill="auto"/>
+            <w:noWrap/>
+            <w:vAlign w:val="center"/>
+            <w:hideMark/>
+          </w:tcPr>
+          <w:p>
+            <w:pPr>
+              <w:jc w:val="center"/>
+              <w:rPr>
+                <w:rFonts w:ascii="Times New Roman" w:hAnsi="Times New Roman"/>
+                <w:sz w:val="20"/>
+                <w:lang w:val="fr-CH" w:eastAsia="fr-CH"/>
+              </w:rPr>
+            </w:pPr>
+          </w:p>
+        </w:tc>
+        <w:tc>
+          <w:tcPr>
+            <w:tcW w:w="1200" w:type="dxa"/>
+            <w:tcBorders>
+              <w:top w:val="nil"/>
+              <w:left w:val="nil"/>
+              <w:bottom w:val="nil"/>
+              <w:right w:val="nil"/>
+            </w:tcBorders>
+            <w:shd w:val="clear" w:color="auto" w:fill="auto"/>
+            <w:noWrap/>
+            <w:vAlign w:val="center"/>
+            <w:hideMark/>
+          </w:tcPr>
+          <w:p>
+            <w:pPr>
+              <w:jc w:val="center"/>
+              <w:rPr>
+                <w:rFonts w:ascii="Times New Roman" w:hAnsi="Times New Roman"/>
+                <w:sz w:val="20"/>
+                <w:lang w:val="fr-CH" w:eastAsia="fr-CH"/>
+              </w:rPr>
+            </w:pPr>
+          </w:p>
+        </w:tc>
+        <w:tc>
+          <w:tcPr>
+            <w:tcW w:w="1200" w:type="dxa"/>
+            <w:tcBorders>
+              <w:top w:val="nil"/>
+              <w:left w:val="nil"/>
+              <w:bottom w:val="nil"/>
+              <w:right w:val="nil"/>
+            </w:tcBorders>
+            <w:shd w:val="clear" w:color="auto" w:fill="auto"/>
+            <w:noWrap/>
+            <w:vAlign w:val="center"/>
+            <w:hideMark/>
+          </w:tcPr>
+          <w:p>
+            <w:pPr>
+              <w:jc w:val="center"/>
+              <w:rPr>
+                <w:rFonts w:ascii="Times New Roman" w:hAnsi="Times New Roman"/>
+                <w:sz w:val="20"/>
+                <w:lang w:val="fr-CH" w:eastAsia="fr-CH"/>
+              </w:rPr>
+            </w:pPr>
+          </w:p>
+        </w:tc>
+        <w:tc>
+          <w:tcPr>
+            <w:tcW w:w="1200" w:type="dxa"/>
+            <w:tcBorders>
+              <w:top w:val="nil"/>
+              <w:left w:val="nil"/>
+              <w:bottom w:val="nil"/>
+              <w:right w:val="nil"/>
+            </w:tcBorders>
+            <w:shd w:val="clear" w:color="auto" w:fill="auto"/>
+            <w:noWrap/>
+            <w:vAlign w:val="center"/>
+            <w:hideMark/>
+          </w:tcPr>
+          <w:p>
+            <w:pPr>
+              <w:jc w:val="center"/>
+              <w:rPr>
+                <w:rFonts w:ascii="Times New Roman" w:hAnsi="Times New Roman"/>
+                <w:sz w:val="20"/>
+                <w:lang w:val="fr-CH" w:eastAsia="fr-CH"/>
+              </w:rPr>
+            </w:pPr>
+          </w:p>
+        </w:tc>
+        <w:tc>
+          <w:tcPr>
+            <w:tcW w:w="1200" w:type="dxa"/>
+            <w:tcBorders>
+              <w:top w:val="nil"/>
+              <w:left w:val="nil"/>
+              <w:bottom w:val="nil"/>
+              <w:right w:val="nil"/>
+            </w:tcBorders>
+            <w:shd w:val="clear" w:color="auto" w:fill="auto"/>
+            <w:noWrap/>
+            <w:vAlign w:val="center"/>
+            <w:hideMark/>
+          </w:tcPr>
+          <w:p>
+            <w:pPr>
+              <w:jc w:val="center"/>
+              <w:rPr>
+                <w:rFonts w:ascii="Times New Roman" w:hAnsi="Times New Roman"/>
+                <w:sz w:val="20"/>
+                <w:lang w:val="fr-CH" w:eastAsia="fr-CH"/>
+              </w:rPr>
+            </w:pPr>
+          </w:p>
+        </w:tc>
+        <w:tc>
+          <w:tcPr>
+            <w:tcW w:w="1200" w:type="dxa"/>
+            <w:tcBorders>
+              <w:top w:val="nil"/>
+              <w:left w:val="nil"/>
+              <w:bottom w:val="nil"/>
+              <w:right w:val="nil"/>
+            </w:tcBorders>
+            <w:shd w:val="clear" w:color="auto" w:fill="auto"/>
+            <w:noWrap/>
+            <w:vAlign w:val="center"/>
+            <w:hideMark/>
+          </w:tcPr>
+          <w:p>
+            <w:pPr>
+              <w:jc w:val="center"/>
+              <w:rPr>
+                <w:rFonts w:ascii="Times New Roman" w:hAnsi="Times New Roman"/>
+                <w:sz w:val="20"/>
+                <w:lang w:val="fr-CH" w:eastAsia="fr-CH"/>
+              </w:rPr>
+            </w:pPr>
+          </w:p>
+        </w:tc>
+        <w:tc>
+          <w:tcPr>
+            <w:tcW w:w="1200" w:type="dxa"/>
+            <w:tcBorders>
+              <w:top w:val="nil"/>
+              <w:left w:val="nil"/>
+              <w:bottom w:val="nil"/>
+              <w:right w:val="nil"/>
+            </w:tcBorders>
+            <w:shd w:val="clear" w:color="auto" w:fill="auto"/>
+            <w:noWrap/>
+            <w:vAlign w:val="center"/>
+            <w:hideMark/>
+          </w:tcPr>
+          <w:p>
+            <w:pPr>
+              <w:jc w:val="center"/>
+              <w:rPr>
+                <w:rFonts w:ascii="Times New Roman" w:hAnsi="Times New Roman"/>
+                <w:sz w:val="20"/>
+                <w:lang w:val="fr-CH" w:eastAsia="fr-CH"/>
+              </w:rPr>
+            </w:pPr>
+          </w:p>
+        </w:tc>
+      </w:tr>
+      <w:tr>
+        <w:trPr>
+          <w:trHeight w:val="300"/>
+        </w:trPr>
+        <w:tc>
+          <w:tcPr>
+            <w:tcW w:w="2040" w:type="dxa"/>
+            <w:tcBorders>
+              <w:top w:val="nil"/>
+              <w:left w:val="single" w:sz="8" w:space="0" w:color="auto"/>
+              <w:bottom w:val="nil"/>
+              <w:right w:val="single" w:sz="8" w:space="0" w:color="auto"/>
+            </w:tcBorders>
+            <w:shd w:val="clear" w:color="auto" w:fill="auto"/>
+            <w:hideMark/>
+          </w:tcPr>
+          <w:p>
+            <w:pPr>
+              <w:jc w:val="center"/>
+              <w:rPr>
+                <w:rFonts w:ascii="Calibri" w:hAnsi="Calibri" w:cs="Calibri"/>
+                <w:color w:val="000000"/>
+                <w:sz w:val="22"/>
+                <w:szCs w:val="22"/>
+                <w:lang w:val="fr-CH" w:eastAsia="fr-CH"/>
+              </w:rPr>
+            </w:pPr>
+            <w:r>
+              <w:rPr>
+                <w:rFonts w:ascii="Calibri" w:hAnsi="Calibri" w:cs="Calibri"/>
+                <w:color w:val="000000"/>
+                <w:sz w:val="22"/>
+                <w:szCs w:val="22"/>
+                <w:lang w:val="fr-CH" w:eastAsia="fr-CH"/>
+              </w:rPr>
+              <w:t> </w:t>
+            </w:r>
+          </w:p>
+        </w:tc>
+        <w:tc>
+          <w:tcPr>
+            <w:tcW w:w="1200" w:type="dxa"/>
+            <w:tcBorders>
+              <w:top w:val="nil"/>
+              <w:left w:val="nil"/>
+              <w:bottom w:val="nil"/>
+              <w:right w:val="nil"/>
+            </w:tcBorders>
+            <w:shd w:val="clear" w:color="auto" w:fill="auto"/>
+            <w:noWrap/>
+            <w:vAlign w:val="center"/>
+            <w:hideMark/>
+          </w:tcPr>
+          <w:p>
+            <w:pPr>
+              <w:jc w:val="center"/>
+              <w:rPr>
+                <w:rFonts w:ascii="Calibri" w:hAnsi="Calibri" w:cs="Calibri"/>
+                <w:color w:val="000000"/>
+                <w:sz w:val="22"/>
+                <w:szCs w:val="22"/>
+                <w:lang w:val="fr-CH" w:eastAsia="fr-CH"/>
+              </w:rPr>
+            </w:pPr>
+          </w:p>
+        </w:tc>
+        <w:tc>
+          <w:tcPr>
+            <w:tcW w:w="1200" w:type="dxa"/>
+            <w:tcBorders>
+              <w:top w:val="nil"/>
+              <w:left w:val="nil"/>
+              <w:bottom w:val="nil"/>
+              <w:right w:val="nil"/>
+            </w:tcBorders>
+            <w:shd w:val="clear" w:color="auto" w:fill="auto"/>
+            <w:noWrap/>
+            <w:vAlign w:val="center"/>
+            <w:hideMark/>
+          </w:tcPr>
+          <w:p>
+            <w:pPr>
+              <w:jc w:val="center"/>
+              <w:rPr>
+                <w:rFonts w:ascii="Times New Roman" w:hAnsi="Times New Roman"/>
+                <w:sz w:val="20"/>
+                <w:lang w:val="fr-CH" w:eastAsia="fr-CH"/>
+              </w:rPr>
+            </w:pPr>
+          </w:p>
+        </w:tc>
+        <w:tc>
+          <w:tcPr>
+            <w:tcW w:w="1200" w:type="dxa"/>
+            <w:tcBorders>
+              <w:top w:val="nil"/>
+              <w:left w:val="nil"/>
+              <w:bottom w:val="nil"/>
+              <w:right w:val="nil"/>
+            </w:tcBorders>
+            <w:shd w:val="clear" w:color="auto" w:fill="auto"/>
+            <w:noWrap/>
+            <w:vAlign w:val="center"/>
+            <w:hideMark/>
+          </w:tcPr>
+          <w:p>
+            <w:pPr>
+              <w:jc w:val="center"/>
+              <w:rPr>
+                <w:rFonts w:ascii="Times New Roman" w:hAnsi="Times New Roman"/>
+                <w:sz w:val="20"/>
+                <w:lang w:val="fr-CH" w:eastAsia="fr-CH"/>
+              </w:rPr>
+            </w:pPr>
+          </w:p>
+        </w:tc>
+        <w:tc>
+          <w:tcPr>
+            <w:tcW w:w="1200" w:type="dxa"/>
+            <w:tcBorders>
+              <w:top w:val="nil"/>
+              <w:left w:val="nil"/>
+              <w:bottom w:val="nil"/>
+              <w:right w:val="nil"/>
+            </w:tcBorders>
+            <w:shd w:val="clear" w:color="auto" w:fill="auto"/>
+            <w:noWrap/>
+            <w:vAlign w:val="center"/>
+            <w:hideMark/>
+          </w:tcPr>
+          <w:p>
+            <w:pPr>
+              <w:jc w:val="center"/>
+              <w:rPr>
+                <w:rFonts w:ascii="Times New Roman" w:hAnsi="Times New Roman"/>
+                <w:sz w:val="20"/>
+                <w:lang w:val="fr-CH" w:eastAsia="fr-CH"/>
+              </w:rPr>
+            </w:pPr>
+          </w:p>
+        </w:tc>
+        <w:tc>
+          <w:tcPr>
+            <w:tcW w:w="1200" w:type="dxa"/>
+            <w:tcBorders>
+              <w:top w:val="nil"/>
+              <w:left w:val="nil"/>
+              <w:bottom w:val="nil"/>
+              <w:right w:val="nil"/>
+            </w:tcBorders>
+            <w:shd w:val="clear" w:color="auto" w:fill="auto"/>
+            <w:noWrap/>
+            <w:vAlign w:val="center"/>
+            <w:hideMark/>
+          </w:tcPr>
+          <w:p>
+            <w:pPr>
+              <w:jc w:val="center"/>
+              <w:rPr>
+                <w:rFonts w:ascii="Times New Roman" w:hAnsi="Times New Roman"/>
+                <w:sz w:val="20"/>
+                <w:lang w:val="fr-CH" w:eastAsia="fr-CH"/>
+              </w:rPr>
+            </w:pPr>
+          </w:p>
+        </w:tc>
+        <w:tc>
+          <w:tcPr>
+            <w:tcW w:w="1200" w:type="dxa"/>
+            <w:tcBorders>
+              <w:top w:val="nil"/>
+              <w:left w:val="nil"/>
+              <w:bottom w:val="nil"/>
+              <w:right w:val="nil"/>
+            </w:tcBorders>
+            <w:shd w:val="clear" w:color="auto" w:fill="auto"/>
+            <w:noWrap/>
+            <w:vAlign w:val="center"/>
+            <w:hideMark/>
+          </w:tcPr>
+          <w:p>
+            <w:pPr>
+              <w:jc w:val="center"/>
+              <w:rPr>
+                <w:rFonts w:ascii="Times New Roman" w:hAnsi="Times New Roman"/>
+                <w:sz w:val="20"/>
+                <w:lang w:val="fr-CH" w:eastAsia="fr-CH"/>
+              </w:rPr>
+            </w:pPr>
+          </w:p>
+        </w:tc>
+        <w:tc>
+          <w:tcPr>
+            <w:tcW w:w="1200" w:type="dxa"/>
+            <w:tcBorders>
+              <w:top w:val="nil"/>
+              <w:left w:val="nil"/>
+              <w:bottom w:val="nil"/>
+              <w:right w:val="nil"/>
+            </w:tcBorders>
+            <w:shd w:val="clear" w:color="auto" w:fill="auto"/>
+            <w:noWrap/>
+            <w:vAlign w:val="center"/>
+            <w:hideMark/>
+          </w:tcPr>
+          <w:p>
+            <w:pPr>
+              <w:jc w:val="center"/>
+              <w:rPr>
+                <w:rFonts w:ascii="Times New Roman" w:hAnsi="Times New Roman"/>
+                <w:sz w:val="20"/>
+                <w:lang w:val="fr-CH" w:eastAsia="fr-CH"/>
+              </w:rPr>
+            </w:pPr>
+          </w:p>
+        </w:tc>
+        <w:tc>
+          <w:tcPr>
+            <w:tcW w:w="1200" w:type="dxa"/>
+            <w:tcBorders>
+              <w:top w:val="nil"/>
+              <w:left w:val="nil"/>
+              <w:bottom w:val="nil"/>
+              <w:right w:val="nil"/>
+            </w:tcBorders>
+            <w:shd w:val="clear" w:color="auto" w:fill="auto"/>
+            <w:noWrap/>
+            <w:vAlign w:val="center"/>
+            <w:hideMark/>
+          </w:tcPr>
+          <w:p>
+            <w:pPr>
+              <w:jc w:val="center"/>
+              <w:rPr>
+                <w:rFonts w:ascii="Times New Roman" w:hAnsi="Times New Roman"/>
+                <w:sz w:val="20"/>
+                <w:lang w:val="fr-CH" w:eastAsia="fr-CH"/>
+              </w:rPr>
+            </w:pPr>
+          </w:p>
+        </w:tc>
+        <w:tc>
+          <w:tcPr>
+            <w:tcW w:w="1200" w:type="dxa"/>
+            <w:tcBorders>
+              <w:top w:val="nil"/>
+              <w:left w:val="nil"/>
+              <w:bottom w:val="nil"/>
+              <w:right w:val="nil"/>
+            </w:tcBorders>
+            <w:shd w:val="clear" w:color="auto" w:fill="auto"/>
+            <w:noWrap/>
+            <w:vAlign w:val="center"/>
+            <w:hideMark/>
+          </w:tcPr>
+          <w:p>
+            <w:pPr>
+              <w:jc w:val="center"/>
+              <w:rPr>
+                <w:rFonts w:ascii="Times New Roman" w:hAnsi="Times New Roman"/>
+                <w:sz w:val="20"/>
+                <w:lang w:val="fr-CH" w:eastAsia="fr-CH"/>
+              </w:rPr>
+            </w:pPr>
+          </w:p>
+        </w:tc>
+        <w:tc>
+          <w:tcPr>
+            <w:tcW w:w="1200" w:type="dxa"/>
+            <w:tcBorders>
+              <w:top w:val="nil"/>
+              <w:left w:val="nil"/>
+              <w:bottom w:val="nil"/>
+              <w:right w:val="nil"/>
+            </w:tcBorders>
+            <w:shd w:val="clear" w:color="auto" w:fill="auto"/>
+            <w:noWrap/>
+            <w:vAlign w:val="center"/>
+            <w:hideMark/>
+          </w:tcPr>
+          <w:p>
+            <w:pPr>
+              <w:jc w:val="center"/>
+              <w:rPr>
+                <w:rFonts w:ascii="Times New Roman" w:hAnsi="Times New Roman"/>
+                <w:sz w:val="20"/>
+                <w:lang w:val="fr-CH" w:eastAsia="fr-CH"/>
+              </w:rPr>
+            </w:pPr>
+          </w:p>
+        </w:tc>
+        <w:tc>
+          <w:tcPr>
+            <w:tcW w:w="1200" w:type="dxa"/>
+            <w:tcBorders>
+              <w:top w:val="nil"/>
+              <w:left w:val="nil"/>
+              <w:bottom w:val="nil"/>
+              <w:right w:val="nil"/>
+            </w:tcBorders>
+            <w:shd w:val="clear" w:color="auto" w:fill="auto"/>
+            <w:noWrap/>
+            <w:vAlign w:val="center"/>
+            <w:hideMark/>
+          </w:tcPr>
+          <w:p>
+            <w:pPr>
+              <w:jc w:val="center"/>
+              <w:rPr>
+                <w:rFonts w:ascii="Times New Roman" w:hAnsi="Times New Roman"/>
+                <w:sz w:val="20"/>
+                <w:lang w:val="fr-CH" w:eastAsia="fr-CH"/>
+              </w:rPr>
+            </w:pPr>
+          </w:p>
+        </w:tc>
       </w:tr>
     </w:tbl>
     <w:p>
       <w:pPr>
-        <w:pStyle w:val="Titre2"/>
-        <w:numPr>
-          <w:ilvl w:val="0"/>
-          <w:numId w:val="0"/>
-        </w:numPr>
-        <w:ind w:left="576"/>
-      </w:pPr>
+        <w:sectPr>
+          <w:pgSz w:w="16838" w:h="11906" w:orient="landscape" w:code="9"/>
+          <w:pgMar w:top="1418" w:right="1418" w:bottom="1418" w:left="1418" w:header="720" w:footer="720" w:gutter="0"/>
+          <w:cols w:space="720"/>
+          <w:titlePg/>
+          <w:docGrid w:linePitch="326"/>
+        </w:sectPr>
+      </w:pPr>
+      <w:r>
+        <w:br w:type="page"/>
+      </w:r>
     </w:p>
     <w:p>
       <w:pPr>
@@ -7154,16 +10472,14 @@
           <w:u w:val="single"/>
         </w:rPr>
       </w:pPr>
-      <w:r>
-        <w:br w:type="page"/>
-      </w:r>
+      <w:bookmarkStart w:id="37" w:name="_GoBack"/>
+      <w:bookmarkEnd w:id="37"/>
     </w:p>
     <w:p>
       <w:pPr>
         <w:pStyle w:val="Titre2"/>
       </w:pPr>
       <w:r>
-        <w:lastRenderedPageBreak/>
         <w:t xml:space="preserve">Erreurs </w:t>
       </w:r>
       <w:bookmarkEnd w:id="34"/>
@@ -7477,7 +10793,7 @@
       </w:pPr>
     </w:p>
     <w:sectPr>
-      <w:pgSz w:w="16838" w:h="11906" w:orient="landscape" w:code="9"/>
+      <w:pgSz w:w="11906" w:h="16838" w:code="9"/>
       <w:pgMar w:top="1418" w:right="1418" w:bottom="1418" w:left="1418" w:header="720" w:footer="720" w:gutter="0"/>
       <w:cols w:space="720"/>
       <w:titlePg/>
@@ -7555,14 +10871,27 @@
     <w:r>
       <w:tab/>
     </w:r>
-    <w:fldSimple w:instr=" SAVEDATE  \* MERGEFORMAT ">
-      <w:r>
-        <w:rPr>
-          <w:noProof/>
-        </w:rPr>
-        <w:t>21/03/2019 10:18:00</w:t>
-      </w:r>
-    </w:fldSimple>
+    <w:r>
+      <w:fldChar w:fldCharType="begin"/>
+    </w:r>
+    <w:r>
+      <w:instrText xml:space="preserve"> SAVEDATE  \* MERGEFORMAT </w:instrText>
+    </w:r>
+    <w:r>
+      <w:fldChar w:fldCharType="separate"/>
+    </w:r>
+    <w:r>
+      <w:rPr>
+        <w:noProof/>
+      </w:rPr>
+      <w:t>21/03/2019 10:23:00</w:t>
+    </w:r>
+    <w:r>
+      <w:rPr>
+        <w:noProof/>
+      </w:rPr>
+      <w:fldChar w:fldCharType="end"/>
+    </w:r>
     <w:r>
       <w:rPr>
         <w:rStyle w:val="Numrodepage"/>

</xml_diff>